<commit_message>
Fixed ChannelID omission in DeleteTopic method
</commit_message>
<xml_diff>
--- a/0-Doc/OpenO&M Information Service Bus Model Specification.docx
+++ b/0-Doc/OpenO&M Information Service Bus Model Specification.docx
@@ -11,6 +11,8 @@
           <w:szCs w:val="36"/>
         </w:rPr>
       </w:pPr>
+      <w:bookmarkStart w:id="0" w:name="_GoBack"/>
+      <w:bookmarkEnd w:id="0"/>
     </w:p>
     <w:p>
       <w:pPr>
@@ -197,15 +199,7 @@
           <w:sz w:val="32"/>
           <w:szCs w:val="36"/>
         </w:rPr>
-        <w:t>4</w:t>
-      </w:r>
-      <w:r>
-        <w:rPr>
-          <w:b/>
-          <w:sz w:val="32"/>
-          <w:szCs w:val="36"/>
-        </w:rPr>
-        <w:t>.1</w:t>
+        <w:t>5</w:t>
       </w:r>
     </w:p>
     <w:p>
@@ -7042,12 +7036,12 @@
         <w:pStyle w:val="Heading1"/>
         <w:pageBreakBefore/>
       </w:pPr>
-      <w:bookmarkStart w:id="0" w:name="_Toc301263965"/>
+      <w:bookmarkStart w:id="1" w:name="_Toc301263965"/>
       <w:r>
         <w:lastRenderedPageBreak/>
         <w:t>References</w:t>
       </w:r>
-      <w:bookmarkEnd w:id="0"/>
+      <w:bookmarkEnd w:id="1"/>
     </w:p>
     <w:p>
       <w:pPr>
@@ -7312,7 +7306,7 @@
         <w:pStyle w:val="Heading1"/>
         <w:pageBreakBefore/>
       </w:pPr>
-      <w:bookmarkStart w:id="1" w:name="_Toc301263966"/>
+      <w:bookmarkStart w:id="2" w:name="_Toc301263966"/>
       <w:proofErr w:type="spellStart"/>
       <w:r>
         <w:lastRenderedPageBreak/>
@@ -7322,17 +7316,17 @@
       <w:r>
         <w:t xml:space="preserve"> Information Service Bus Model</w:t>
       </w:r>
-      <w:bookmarkEnd w:id="1"/>
+      <w:bookmarkEnd w:id="2"/>
     </w:p>
     <w:p>
       <w:pPr>
         <w:pStyle w:val="Heading2"/>
       </w:pPr>
-      <w:bookmarkStart w:id="2" w:name="_Toc301263967"/>
+      <w:bookmarkStart w:id="3" w:name="_Toc301263967"/>
       <w:r>
         <w:t>Interface Model</w:t>
       </w:r>
-      <w:bookmarkEnd w:id="2"/>
+      <w:bookmarkEnd w:id="3"/>
     </w:p>
     <w:p>
       <w:r>
@@ -7671,12 +7665,12 @@
       <w:pPr>
         <w:pStyle w:val="Heading2"/>
       </w:pPr>
-      <w:bookmarkStart w:id="3" w:name="_Toc301263968"/>
+      <w:bookmarkStart w:id="4" w:name="_Toc301263968"/>
       <w:r>
         <w:lastRenderedPageBreak/>
         <w:t>Application to Application Data Exchange</w:t>
       </w:r>
-      <w:bookmarkEnd w:id="3"/>
+      <w:bookmarkEnd w:id="4"/>
     </w:p>
     <w:p>
       <w:r>
@@ -7816,7 +7810,7 @@
       <w:pPr>
         <w:pStyle w:val="Caption"/>
       </w:pPr>
-      <w:bookmarkStart w:id="4" w:name="_Ref199020694"/>
+      <w:bookmarkStart w:id="5" w:name="_Ref199020694"/>
       <w:r>
         <w:t xml:space="preserve">Figure </w:t>
       </w:r>
@@ -7838,7 +7832,7 @@
       <w:r>
         <w:fldChar w:fldCharType="end"/>
       </w:r>
-      <w:bookmarkEnd w:id="4"/>
+      <w:bookmarkEnd w:id="5"/>
       <w:r>
         <w:t xml:space="preserve"> – Loosely Coupled Application Communication Stack</w:t>
       </w:r>
@@ -8081,7 +8075,7 @@
       <w:pPr>
         <w:pStyle w:val="Caption"/>
       </w:pPr>
-      <w:bookmarkStart w:id="5" w:name="_Ref199079187"/>
+      <w:bookmarkStart w:id="6" w:name="_Ref199079187"/>
       <w:r>
         <w:t xml:space="preserve">Figure </w:t>
       </w:r>
@@ -8103,7 +8097,7 @@
       <w:r>
         <w:fldChar w:fldCharType="end"/>
       </w:r>
-      <w:bookmarkEnd w:id="5"/>
+      <w:bookmarkEnd w:id="6"/>
       <w:r>
         <w:t xml:space="preserve"> – Defined Standards at Each Application Sublevel</w:t>
       </w:r>
@@ -8172,11 +8166,11 @@
       <w:pPr>
         <w:pStyle w:val="Heading2"/>
       </w:pPr>
-      <w:bookmarkStart w:id="6" w:name="_Toc301263969"/>
+      <w:bookmarkStart w:id="7" w:name="_Toc301263969"/>
       <w:r>
         <w:t>Transaction Model</w:t>
       </w:r>
-      <w:bookmarkEnd w:id="6"/>
+      <w:bookmarkEnd w:id="7"/>
     </w:p>
     <w:p>
       <w:r>
@@ -8307,11 +8301,11 @@
       <w:pPr>
         <w:pStyle w:val="Heading2"/>
       </w:pPr>
-      <w:bookmarkStart w:id="7" w:name="_Toc301263970"/>
+      <w:bookmarkStart w:id="8" w:name="_Toc301263970"/>
       <w:r>
         <w:t>Communicating Applications</w:t>
       </w:r>
-      <w:bookmarkEnd w:id="7"/>
+      <w:bookmarkEnd w:id="8"/>
     </w:p>
     <w:p>
       <w:r>
@@ -8501,7 +8495,7 @@
       <w:pPr>
         <w:pStyle w:val="Caption"/>
       </w:pPr>
-      <w:bookmarkStart w:id="8" w:name="_Ref188698670"/>
+      <w:bookmarkStart w:id="9" w:name="_Ref188698670"/>
       <w:r>
         <w:t xml:space="preserve">Figure </w:t>
       </w:r>
@@ -8523,7 +8517,7 @@
       <w:r>
         <w:fldChar w:fldCharType="end"/>
       </w:r>
-      <w:bookmarkEnd w:id="8"/>
+      <w:bookmarkEnd w:id="9"/>
       <w:r>
         <w:t xml:space="preserve"> – </w:t>
       </w:r>
@@ -8554,11 +8548,11 @@
       <w:pPr>
         <w:pStyle w:val="Heading2"/>
       </w:pPr>
-      <w:bookmarkStart w:id="9" w:name="_Toc301263971"/>
+      <w:bookmarkStart w:id="10" w:name="_Toc301263971"/>
       <w:r>
         <w:t>Managed Communication Channels</w:t>
       </w:r>
-      <w:bookmarkEnd w:id="9"/>
+      <w:bookmarkEnd w:id="10"/>
     </w:p>
     <w:p>
       <w:r>
@@ -9390,7 +9384,7 @@
       <w:pPr>
         <w:pStyle w:val="Heading2"/>
       </w:pPr>
-      <w:bookmarkStart w:id="10" w:name="_Toc301263972"/>
+      <w:bookmarkStart w:id="11" w:name="_Toc301263972"/>
       <w:r>
         <w:t>ISBM</w:t>
       </w:r>
@@ -9403,7 +9397,7 @@
       <w:r>
         <w:t>Services</w:t>
       </w:r>
-      <w:bookmarkEnd w:id="10"/>
+      <w:bookmarkEnd w:id="11"/>
     </w:p>
     <w:p>
       <w:r>
@@ -9517,7 +9511,7 @@
       <w:pPr>
         <w:pStyle w:val="Caption"/>
       </w:pPr>
-      <w:bookmarkStart w:id="11" w:name="_Ref200962259"/>
+      <w:bookmarkStart w:id="12" w:name="_Ref200962259"/>
       <w:r>
         <w:t xml:space="preserve">Figure </w:t>
       </w:r>
@@ -9539,7 +9533,7 @@
       <w:r>
         <w:fldChar w:fldCharType="end"/>
       </w:r>
-      <w:bookmarkEnd w:id="11"/>
+      <w:bookmarkEnd w:id="12"/>
       <w:r>
         <w:t xml:space="preserve"> – </w:t>
       </w:r>
@@ -9612,14 +9606,14 @@
       <w:pPr>
         <w:pStyle w:val="Heading2"/>
       </w:pPr>
-      <w:bookmarkStart w:id="12" w:name="_Ref300217350"/>
-      <w:bookmarkStart w:id="13" w:name="_Toc301263973"/>
+      <w:bookmarkStart w:id="13" w:name="_Ref300217350"/>
+      <w:bookmarkStart w:id="14" w:name="_Toc301263973"/>
       <w:r>
         <w:lastRenderedPageBreak/>
         <w:t>ISBM Notification Services</w:t>
       </w:r>
-      <w:bookmarkEnd w:id="12"/>
       <w:bookmarkEnd w:id="13"/>
+      <w:bookmarkEnd w:id="14"/>
     </w:p>
     <w:p>
       <w:r>
@@ -9651,7 +9645,7 @@
       <w:pPr>
         <w:pStyle w:val="Heading2"/>
       </w:pPr>
-      <w:bookmarkStart w:id="14" w:name="_Toc301263974"/>
+      <w:bookmarkStart w:id="15" w:name="_Toc301263974"/>
       <w:r>
         <w:t>ISBM</w:t>
       </w:r>
@@ -9664,7 +9658,7 @@
       <w:r>
         <w:t>Services</w:t>
       </w:r>
-      <w:bookmarkEnd w:id="14"/>
+      <w:bookmarkEnd w:id="15"/>
     </w:p>
     <w:p>
       <w:r>
@@ -9834,7 +9828,7 @@
       <w:pPr>
         <w:pStyle w:val="Caption"/>
       </w:pPr>
-      <w:bookmarkStart w:id="15" w:name="_Ref191109382"/>
+      <w:bookmarkStart w:id="16" w:name="_Ref191109382"/>
       <w:r>
         <w:t xml:space="preserve">Figure </w:t>
       </w:r>
@@ -9856,7 +9850,7 @@
       <w:r>
         <w:fldChar w:fldCharType="end"/>
       </w:r>
-      <w:bookmarkEnd w:id="15"/>
+      <w:bookmarkEnd w:id="16"/>
       <w:r>
         <w:t xml:space="preserve"> – </w:t>
       </w:r>
@@ -10147,7 +10141,7 @@
       <w:pPr>
         <w:pStyle w:val="Caption"/>
       </w:pPr>
-      <w:bookmarkStart w:id="16" w:name="_Ref188700616"/>
+      <w:bookmarkStart w:id="17" w:name="_Ref188700616"/>
       <w:r>
         <w:t xml:space="preserve">Figure </w:t>
       </w:r>
@@ -10169,7 +10163,7 @@
       <w:r>
         <w:fldChar w:fldCharType="end"/>
       </w:r>
-      <w:bookmarkEnd w:id="16"/>
+      <w:bookmarkEnd w:id="17"/>
       <w:r>
         <w:t xml:space="preserve"> – </w:t>
       </w:r>
@@ -10525,7 +10519,7 @@
       <w:pPr>
         <w:pStyle w:val="Caption"/>
       </w:pPr>
-      <w:bookmarkStart w:id="17" w:name="_Ref191110778"/>
+      <w:bookmarkStart w:id="18" w:name="_Ref191110778"/>
       <w:r>
         <w:t xml:space="preserve">Figure </w:t>
       </w:r>
@@ -10547,7 +10541,7 @@
       <w:r>
         <w:fldChar w:fldCharType="end"/>
       </w:r>
-      <w:bookmarkEnd w:id="17"/>
+      <w:bookmarkEnd w:id="18"/>
       <w:r>
         <w:t xml:space="preserve"> – Publish-subscribe</w:t>
       </w:r>
@@ -10697,7 +10691,7 @@
       <w:pPr>
         <w:pStyle w:val="Caption"/>
       </w:pPr>
-      <w:bookmarkStart w:id="18" w:name="_Ref197424504"/>
+      <w:bookmarkStart w:id="19" w:name="_Ref197424504"/>
       <w:r>
         <w:t xml:space="preserve">Figure </w:t>
       </w:r>
@@ -10719,7 +10713,7 @@
       <w:r>
         <w:fldChar w:fldCharType="end"/>
       </w:r>
-      <w:bookmarkEnd w:id="18"/>
+      <w:bookmarkEnd w:id="19"/>
       <w:r>
         <w:t xml:space="preserve"> – </w:t>
       </w:r>
@@ -10753,7 +10747,7 @@
         <w:pStyle w:val="Heading2"/>
         <w:pageBreakBefore/>
       </w:pPr>
-      <w:bookmarkStart w:id="19" w:name="_Toc301263975"/>
+      <w:bookmarkStart w:id="20" w:name="_Toc301263975"/>
       <w:r>
         <w:lastRenderedPageBreak/>
         <w:t>ISBM</w:t>
@@ -10770,7 +10764,7 @@
       <w:r>
         <w:t>Services</w:t>
       </w:r>
-      <w:bookmarkEnd w:id="19"/>
+      <w:bookmarkEnd w:id="20"/>
     </w:p>
     <w:p>
       <w:r>
@@ -10921,7 +10915,7 @@
       <w:pPr>
         <w:pStyle w:val="Caption"/>
       </w:pPr>
-      <w:bookmarkStart w:id="20" w:name="_Ref188698732"/>
+      <w:bookmarkStart w:id="21" w:name="_Ref188698732"/>
       <w:r>
         <w:t xml:space="preserve">Figure </w:t>
       </w:r>
@@ -10943,7 +10937,7 @@
       <w:r>
         <w:fldChar w:fldCharType="end"/>
       </w:r>
-      <w:bookmarkEnd w:id="20"/>
+      <w:bookmarkEnd w:id="21"/>
       <w:r>
         <w:t xml:space="preserve"> – Services for Request/Response</w:t>
       </w:r>
@@ -11040,7 +11034,7 @@
       <w:pPr>
         <w:pStyle w:val="Caption"/>
       </w:pPr>
-      <w:bookmarkStart w:id="21" w:name="_Ref191114532"/>
+      <w:bookmarkStart w:id="22" w:name="_Ref191114532"/>
       <w:r>
         <w:t xml:space="preserve">Figure </w:t>
       </w:r>
@@ -11062,7 +11056,7 @@
       <w:r>
         <w:fldChar w:fldCharType="end"/>
       </w:r>
-      <w:bookmarkEnd w:id="21"/>
+      <w:bookmarkEnd w:id="22"/>
       <w:r>
         <w:t xml:space="preserve"> –</w:t>
       </w:r>
@@ -11261,7 +11255,7 @@
       <w:pPr>
         <w:pStyle w:val="Caption"/>
       </w:pPr>
-      <w:bookmarkStart w:id="22" w:name="_Ref191114897"/>
+      <w:bookmarkStart w:id="23" w:name="_Ref191114897"/>
       <w:r>
         <w:t xml:space="preserve">Figure </w:t>
       </w:r>
@@ -11283,7 +11277,7 @@
       <w:r>
         <w:fldChar w:fldCharType="end"/>
       </w:r>
-      <w:bookmarkEnd w:id="22"/>
+      <w:bookmarkEnd w:id="23"/>
       <w:r>
         <w:t xml:space="preserve"> – </w:t>
       </w:r>
@@ -11469,7 +11463,7 @@
       <w:pPr>
         <w:pStyle w:val="Caption"/>
       </w:pPr>
-      <w:bookmarkStart w:id="23" w:name="_Ref191115561"/>
+      <w:bookmarkStart w:id="24" w:name="_Ref191115561"/>
       <w:r>
         <w:t xml:space="preserve">Figure </w:t>
       </w:r>
@@ -11491,7 +11485,7 @@
       <w:r>
         <w:fldChar w:fldCharType="end"/>
       </w:r>
-      <w:bookmarkEnd w:id="23"/>
+      <w:bookmarkEnd w:id="24"/>
       <w:r>
         <w:t xml:space="preserve"> – </w:t>
       </w:r>
@@ -11536,28 +11530,28 @@
         <w:pStyle w:val="Heading1"/>
         <w:pageBreakBefore/>
       </w:pPr>
-      <w:bookmarkStart w:id="24" w:name="_Ref295887385"/>
-      <w:bookmarkStart w:id="25" w:name="_Ref295887398"/>
-      <w:bookmarkStart w:id="26" w:name="_Toc301263976"/>
+      <w:bookmarkStart w:id="25" w:name="_Ref295887385"/>
+      <w:bookmarkStart w:id="26" w:name="_Ref295887398"/>
+      <w:bookmarkStart w:id="27" w:name="_Toc301263976"/>
       <w:r>
         <w:lastRenderedPageBreak/>
         <w:t>ISBM Technical Requirements</w:t>
       </w:r>
-      <w:bookmarkEnd w:id="24"/>
       <w:bookmarkEnd w:id="25"/>
       <w:bookmarkEnd w:id="26"/>
+      <w:bookmarkEnd w:id="27"/>
     </w:p>
     <w:p>
       <w:pPr>
         <w:pStyle w:val="Heading2"/>
       </w:pPr>
-      <w:bookmarkStart w:id="27" w:name="_Ref300214718"/>
-      <w:bookmarkStart w:id="28" w:name="_Toc301263977"/>
+      <w:bookmarkStart w:id="28" w:name="_Ref300214718"/>
+      <w:bookmarkStart w:id="29" w:name="_Toc301263977"/>
       <w:r>
         <w:t>Channel Names</w:t>
       </w:r>
-      <w:bookmarkEnd w:id="27"/>
       <w:bookmarkEnd w:id="28"/>
+      <w:bookmarkEnd w:id="29"/>
     </w:p>
     <w:p>
       <w:r>
@@ -11706,14 +11700,14 @@
       <w:pPr>
         <w:pStyle w:val="Heading3"/>
       </w:pPr>
-      <w:bookmarkStart w:id="29" w:name="_Toc301263978"/>
+      <w:bookmarkStart w:id="30" w:name="_Toc301263978"/>
       <w:r>
         <w:t>ISBM</w:t>
       </w:r>
       <w:r>
         <w:t xml:space="preserve"> Root</w:t>
       </w:r>
-      <w:bookmarkEnd w:id="29"/>
+      <w:bookmarkEnd w:id="30"/>
     </w:p>
     <w:p>
       <w:r>
@@ -11968,11 +11962,11 @@
       <w:pPr>
         <w:pStyle w:val="Heading3"/>
       </w:pPr>
-      <w:bookmarkStart w:id="30" w:name="_Toc301263979"/>
+      <w:bookmarkStart w:id="31" w:name="_Toc301263979"/>
       <w:r>
         <w:t>Channel Scope</w:t>
       </w:r>
-      <w:bookmarkEnd w:id="30"/>
+      <w:bookmarkEnd w:id="31"/>
     </w:p>
     <w:p>
       <w:r>
@@ -12171,12 +12165,12 @@
       <w:pPr>
         <w:pStyle w:val="Heading3"/>
       </w:pPr>
-      <w:bookmarkStart w:id="31" w:name="_Toc301263980"/>
+      <w:bookmarkStart w:id="32" w:name="_Toc301263980"/>
       <w:r>
         <w:lastRenderedPageBreak/>
         <w:t>Information Scope</w:t>
       </w:r>
-      <w:bookmarkEnd w:id="31"/>
+      <w:bookmarkEnd w:id="32"/>
     </w:p>
     <w:p>
       <w:r>
@@ -12258,16 +12252,16 @@
       <w:pPr>
         <w:pStyle w:val="Heading3"/>
       </w:pPr>
-      <w:bookmarkStart w:id="32" w:name="_Ref201412600"/>
-      <w:bookmarkStart w:id="33" w:name="_Toc301263981"/>
+      <w:bookmarkStart w:id="33" w:name="_Ref201412600"/>
+      <w:bookmarkStart w:id="34" w:name="_Toc301263981"/>
       <w:r>
         <w:t xml:space="preserve">Channel </w:t>
       </w:r>
       <w:r>
         <w:t>Use</w:t>
       </w:r>
-      <w:bookmarkEnd w:id="32"/>
       <w:bookmarkEnd w:id="33"/>
+      <w:bookmarkEnd w:id="34"/>
     </w:p>
     <w:p>
       <w:r>
@@ -12340,11 +12334,11 @@
       <w:pPr>
         <w:pStyle w:val="Heading2"/>
       </w:pPr>
-      <w:bookmarkStart w:id="34" w:name="_Toc301263982"/>
+      <w:bookmarkStart w:id="35" w:name="_Toc301263982"/>
       <w:r>
         <w:t>Topics</w:t>
       </w:r>
-      <w:bookmarkEnd w:id="34"/>
+      <w:bookmarkEnd w:id="35"/>
     </w:p>
     <w:p>
       <w:r>
@@ -12537,7 +12531,7 @@
       <w:pPr>
         <w:pStyle w:val="Heading3"/>
       </w:pPr>
-      <w:bookmarkStart w:id="35" w:name="_Toc301263983"/>
+      <w:bookmarkStart w:id="36" w:name="_Toc301263983"/>
       <w:proofErr w:type="spellStart"/>
       <w:r>
         <w:t>XPath</w:t>
@@ -12546,7 +12540,7 @@
       <w:r>
         <w:t xml:space="preserve"> Filtering</w:t>
       </w:r>
-      <w:bookmarkEnd w:id="35"/>
+      <w:bookmarkEnd w:id="36"/>
     </w:p>
     <w:p>
       <w:r>
@@ -12675,8 +12669,8 @@
       <w:pPr>
         <w:pStyle w:val="Heading2"/>
       </w:pPr>
-      <w:bookmarkStart w:id="36" w:name="_Ref299453637"/>
-      <w:bookmarkStart w:id="37" w:name="_Toc301263984"/>
+      <w:bookmarkStart w:id="37" w:name="_Ref299453637"/>
+      <w:bookmarkStart w:id="38" w:name="_Toc301263984"/>
       <w:r>
         <w:lastRenderedPageBreak/>
         <w:t>Session</w:t>
@@ -12684,8 +12678,8 @@
       <w:r>
         <w:t xml:space="preserve"> Queuing</w:t>
       </w:r>
-      <w:bookmarkEnd w:id="36"/>
       <w:bookmarkEnd w:id="37"/>
+      <w:bookmarkEnd w:id="38"/>
     </w:p>
     <w:p>
       <w:r>
@@ -12942,11 +12936,11 @@
       <w:pPr>
         <w:pStyle w:val="Heading2"/>
       </w:pPr>
-      <w:bookmarkStart w:id="38" w:name="_Toc301263985"/>
+      <w:bookmarkStart w:id="39" w:name="_Toc301263985"/>
       <w:r>
         <w:t>Security</w:t>
       </w:r>
-      <w:bookmarkEnd w:id="38"/>
+      <w:bookmarkEnd w:id="39"/>
     </w:p>
     <w:p>
       <w:r>
@@ -12957,7 +12951,7 @@
       <w:pPr>
         <w:pStyle w:val="Heading1"/>
       </w:pPr>
-      <w:bookmarkStart w:id="39" w:name="_Toc301263986"/>
+      <w:bookmarkStart w:id="40" w:name="_Toc301263986"/>
       <w:r>
         <w:lastRenderedPageBreak/>
         <w:t>ISBM</w:t>
@@ -12965,7 +12959,7 @@
       <w:r>
         <w:t xml:space="preserve"> Service Provider Considerations</w:t>
       </w:r>
-      <w:bookmarkEnd w:id="39"/>
+      <w:bookmarkEnd w:id="40"/>
     </w:p>
     <w:p>
       <w:r>
@@ -13024,11 +13018,11 @@
       <w:pPr>
         <w:pStyle w:val="Heading2"/>
       </w:pPr>
-      <w:bookmarkStart w:id="40" w:name="_Toc301263987"/>
+      <w:bookmarkStart w:id="41" w:name="_Toc301263987"/>
       <w:r>
         <w:t>Security Considerations</w:t>
       </w:r>
-      <w:bookmarkEnd w:id="40"/>
+      <w:bookmarkEnd w:id="41"/>
     </w:p>
     <w:p>
       <w:r>
@@ -13131,11 +13125,11 @@
       <w:pPr>
         <w:pStyle w:val="Heading2"/>
       </w:pPr>
-      <w:bookmarkStart w:id="41" w:name="_Toc301263988"/>
+      <w:bookmarkStart w:id="42" w:name="_Toc301263988"/>
       <w:r>
         <w:t>Notification</w:t>
       </w:r>
-      <w:bookmarkEnd w:id="41"/>
+      <w:bookmarkEnd w:id="42"/>
     </w:p>
     <w:p>
       <w:r>
@@ -13167,14 +13161,14 @@
       <w:pPr>
         <w:pStyle w:val="Heading2"/>
       </w:pPr>
-      <w:bookmarkStart w:id="42" w:name="_Toc301263989"/>
+      <w:bookmarkStart w:id="43" w:name="_Toc301263989"/>
       <w:r>
         <w:t xml:space="preserve">Data Format </w:t>
       </w:r>
       <w:r>
         <w:t>Validation</w:t>
       </w:r>
-      <w:bookmarkEnd w:id="42"/>
+      <w:bookmarkEnd w:id="43"/>
     </w:p>
     <w:p>
       <w:r>
@@ -13261,11 +13255,11 @@
       <w:pPr>
         <w:pStyle w:val="Heading2"/>
       </w:pPr>
-      <w:bookmarkStart w:id="43" w:name="_Toc301263990"/>
+      <w:bookmarkStart w:id="44" w:name="_Toc301263990"/>
       <w:r>
         <w:t>Allowed Application Checking</w:t>
       </w:r>
-      <w:bookmarkEnd w:id="43"/>
+      <w:bookmarkEnd w:id="44"/>
     </w:p>
     <w:p>
       <w:r>
@@ -13311,11 +13305,11 @@
       <w:pPr>
         <w:pStyle w:val="Heading2"/>
       </w:pPr>
-      <w:bookmarkStart w:id="44" w:name="_Toc301263991"/>
+      <w:bookmarkStart w:id="45" w:name="_Toc301263991"/>
       <w:r>
         <w:t>Data Exchange Logging</w:t>
       </w:r>
-      <w:bookmarkEnd w:id="44"/>
+      <w:bookmarkEnd w:id="45"/>
     </w:p>
     <w:p>
       <w:r>
@@ -13347,11 +13341,11 @@
       <w:pPr>
         <w:pStyle w:val="Heading2"/>
       </w:pPr>
-      <w:bookmarkStart w:id="45" w:name="_Toc301263992"/>
+      <w:bookmarkStart w:id="46" w:name="_Toc301263992"/>
       <w:r>
         <w:t>Common Error Handling</w:t>
       </w:r>
-      <w:bookmarkEnd w:id="45"/>
+      <w:bookmarkEnd w:id="46"/>
     </w:p>
     <w:p>
       <w:r>
@@ -13393,11 +13387,11 @@
       <w:pPr>
         <w:pStyle w:val="Heading2"/>
       </w:pPr>
-      <w:bookmarkStart w:id="46" w:name="_Toc301263993"/>
+      <w:bookmarkStart w:id="47" w:name="_Toc301263993"/>
       <w:r>
         <w:t>Data Transformation Services</w:t>
       </w:r>
-      <w:bookmarkEnd w:id="46"/>
+      <w:bookmarkEnd w:id="47"/>
     </w:p>
     <w:p>
       <w:r>
@@ -13687,14 +13681,14 @@
       <w:pPr>
         <w:pStyle w:val="Heading2"/>
       </w:pPr>
-      <w:bookmarkStart w:id="47" w:name="_Toc301263994"/>
+      <w:bookmarkStart w:id="48" w:name="_Toc301263994"/>
       <w:r>
         <w:t xml:space="preserve">Cross Company </w:t>
       </w:r>
       <w:r>
         <w:t>Bridge</w:t>
       </w:r>
-      <w:bookmarkEnd w:id="47"/>
+      <w:bookmarkEnd w:id="48"/>
     </w:p>
     <w:p>
       <w:r>
@@ -13859,7 +13853,7 @@
       <w:pPr>
         <w:pStyle w:val="Caption"/>
       </w:pPr>
-      <w:bookmarkStart w:id="48" w:name="_Ref253650671"/>
+      <w:bookmarkStart w:id="49" w:name="_Ref253650671"/>
       <w:r>
         <w:t xml:space="preserve">Figure </w:t>
       </w:r>
@@ -13881,7 +13875,7 @@
       <w:r>
         <w:fldChar w:fldCharType="end"/>
       </w:r>
-      <w:bookmarkEnd w:id="48"/>
+      <w:bookmarkEnd w:id="49"/>
       <w:r>
         <w:t xml:space="preserve"> – Cross Company </w:t>
       </w:r>
@@ -13897,8 +13891,6 @@
       <w:r>
         <w:t>s</w:t>
       </w:r>
-      <w:bookmarkStart w:id="49" w:name="_GoBack"/>
-      <w:bookmarkEnd w:id="49"/>
     </w:p>
     <w:p>
       <w:pPr>
@@ -15926,10 +15918,7 @@
             </w:pPr>
             <w:proofErr w:type="spellStart"/>
             <w:r>
-              <w:t>Topic</w:t>
-            </w:r>
-            <w:r>
-              <w:t>Name</w:t>
+              <w:t>ChannelID</w:t>
             </w:r>
             <w:proofErr w:type="spellEnd"/>
             <w:r>
@@ -15947,24 +15936,6 @@
               <w:t>) [1]</w:t>
             </w:r>
           </w:p>
-        </w:tc>
-      </w:tr>
-      <w:tr>
-        <w:tc>
-          <w:tcPr>
-            <w:cnfStyle w:val="001000000000" w:firstRow="0" w:lastRow="0" w:firstColumn="1" w:lastColumn="0" w:oddVBand="0" w:evenVBand="0" w:oddHBand="0" w:evenHBand="0" w:firstRowFirstColumn="0" w:firstRowLastColumn="0" w:lastRowFirstColumn="0" w:lastRowLastColumn="0"/>
-            <w:tcW w:w="1964" w:type="dxa"/>
-          </w:tcPr>
-          <w:p>
-            <w:r>
-              <w:t>Behavior</w:t>
-            </w:r>
-          </w:p>
-        </w:tc>
-        <w:tc>
-          <w:tcPr>
-            <w:tcW w:w="6933" w:type="dxa"/>
-          </w:tcPr>
           <w:p>
             <w:pPr>
               <w:keepLines/>
@@ -15974,10 +15945,47 @@
               </w:numPr>
               <w:cnfStyle w:val="000000000000" w:firstRow="0" w:lastRow="0" w:firstColumn="0" w:lastColumn="0" w:oddVBand="0" w:evenVBand="0" w:oddHBand="0" w:evenHBand="0" w:firstRowFirstColumn="0" w:firstRowLastColumn="0" w:lastRowFirstColumn="0" w:lastRowLastColumn="0"/>
             </w:pPr>
-            <w:r>
-              <w:t>The topic and associations with applications are deleted. No notification is provided to any applications with active sessions.</w:t>
-            </w:r>
-          </w:p>
+            <w:proofErr w:type="spellStart"/>
+            <w:r>
+              <w:t>Topic</w:t>
+            </w:r>
+            <w:r>
+              <w:t>Name</w:t>
+            </w:r>
+            <w:proofErr w:type="spellEnd"/>
+            <w:r>
+              <w:t xml:space="preserve"> (</w:t>
+            </w:r>
+            <w:proofErr w:type="spellStart"/>
+            <w:r>
+              <w:rPr>
+                <w:i/>
+              </w:rPr>
+              <w:t>xs:string</w:t>
+            </w:r>
+            <w:proofErr w:type="spellEnd"/>
+            <w:r>
+              <w:t>) [1]</w:t>
+            </w:r>
+          </w:p>
+        </w:tc>
+      </w:tr>
+      <w:tr>
+        <w:tc>
+          <w:tcPr>
+            <w:cnfStyle w:val="001000000000" w:firstRow="0" w:lastRow="0" w:firstColumn="1" w:lastColumn="0" w:oddVBand="0" w:evenVBand="0" w:oddHBand="0" w:evenHBand="0" w:firstRowFirstColumn="0" w:firstRowLastColumn="0" w:lastRowFirstColumn="0" w:lastRowLastColumn="0"/>
+            <w:tcW w:w="1964" w:type="dxa"/>
+          </w:tcPr>
+          <w:p>
+            <w:r>
+              <w:t>Behavior</w:t>
+            </w:r>
+          </w:p>
+        </w:tc>
+        <w:tc>
+          <w:tcPr>
+            <w:tcW w:w="6933" w:type="dxa"/>
+          </w:tcPr>
           <w:p>
             <w:pPr>
               <w:keepLines/>
@@ -15988,47 +15996,15 @@
               <w:cnfStyle w:val="000000000000" w:firstRow="0" w:lastRow="0" w:firstColumn="0" w:lastColumn="0" w:oddVBand="0" w:evenVBand="0" w:oddHBand="0" w:evenHBand="0" w:firstRowFirstColumn="0" w:firstRowLastColumn="0" w:lastRowFirstColumn="0" w:lastRowLastColumn="0"/>
             </w:pPr>
             <w:r>
-              <w:t xml:space="preserve">If the </w:t>
-            </w:r>
-            <w:r>
-              <w:t>T</w:t>
-            </w:r>
-            <w:r>
-              <w:t xml:space="preserve">opic </w:t>
-            </w:r>
-            <w:r>
-              <w:t>Name</w:t>
-            </w:r>
-            <w:r>
-              <w:t xml:space="preserve"> does not exist, then an </w:t>
-            </w:r>
-            <w:proofErr w:type="spellStart"/>
-            <w:r>
-              <w:t>InvalidTopicFault</w:t>
-            </w:r>
-            <w:proofErr w:type="spellEnd"/>
-            <w:r>
-              <w:t xml:space="preserve"> is thrown.</w:t>
-            </w:r>
-          </w:p>
-        </w:tc>
-      </w:tr>
-      <w:tr>
-        <w:tc>
-          <w:tcPr>
-            <w:cnfStyle w:val="001000000000" w:firstRow="0" w:lastRow="0" w:firstColumn="1" w:lastColumn="0" w:oddVBand="0" w:evenVBand="0" w:oddHBand="0" w:evenHBand="0" w:firstRowFirstColumn="0" w:firstRowLastColumn="0" w:lastRowFirstColumn="0" w:lastRowLastColumn="0"/>
-            <w:tcW w:w="1964" w:type="dxa"/>
-          </w:tcPr>
-          <w:p>
-            <w:r>
-              <w:t>Returns</w:t>
-            </w:r>
-          </w:p>
-        </w:tc>
-        <w:tc>
-          <w:tcPr>
-            <w:tcW w:w="6933" w:type="dxa"/>
-          </w:tcPr>
+              <w:t>The topic and associa</w:t>
+            </w:r>
+            <w:r>
+              <w:t>ted sessions and queues are deleted.</w:t>
+            </w:r>
+            <w:r>
+              <w:t xml:space="preserve"> No notification is provided to any applications with active sessions.</w:t>
+            </w:r>
+          </w:p>
           <w:p>
             <w:pPr>
               <w:keepLines/>
@@ -16039,7 +16015,56 @@
               <w:cnfStyle w:val="000000000000" w:firstRow="0" w:lastRow="0" w:firstColumn="0" w:lastColumn="0" w:oddVBand="0" w:evenVBand="0" w:oddHBand="0" w:evenHBand="0" w:firstRowFirstColumn="0" w:firstRowLastColumn="0" w:lastRowFirstColumn="0" w:lastRowLastColumn="0"/>
             </w:pPr>
             <w:r>
-              <w:t>N/A</w:t>
+              <w:t xml:space="preserve">If the </w:t>
+            </w:r>
+            <w:proofErr w:type="spellStart"/>
+            <w:r>
+              <w:t>ChannelID</w:t>
+            </w:r>
+            <w:proofErr w:type="spellEnd"/>
+            <w:r>
+              <w:t xml:space="preserve"> does not exist, then an </w:t>
+            </w:r>
+            <w:proofErr w:type="spellStart"/>
+            <w:r>
+              <w:t>InvalidChannelFault</w:t>
+            </w:r>
+            <w:proofErr w:type="spellEnd"/>
+            <w:r>
+              <w:t xml:space="preserve"> is thrown.</w:t>
+            </w:r>
+          </w:p>
+          <w:p>
+            <w:pPr>
+              <w:keepLines/>
+              <w:numPr>
+                <w:ilvl w:val="0"/>
+                <w:numId w:val="18"/>
+              </w:numPr>
+              <w:cnfStyle w:val="000000000000" w:firstRow="0" w:lastRow="0" w:firstColumn="0" w:lastColumn="0" w:oddVBand="0" w:evenVBand="0" w:oddHBand="0" w:evenHBand="0" w:firstRowFirstColumn="0" w:firstRowLastColumn="0" w:lastRowFirstColumn="0" w:lastRowLastColumn="0"/>
+            </w:pPr>
+            <w:r>
+              <w:t xml:space="preserve">If the </w:t>
+            </w:r>
+            <w:r>
+              <w:t>T</w:t>
+            </w:r>
+            <w:r>
+              <w:t xml:space="preserve">opic </w:t>
+            </w:r>
+            <w:r>
+              <w:t>Name</w:t>
+            </w:r>
+            <w:r>
+              <w:t xml:space="preserve"> does not exist, then an </w:t>
+            </w:r>
+            <w:proofErr w:type="spellStart"/>
+            <w:r>
+              <w:t>InvalidTopicFault</w:t>
+            </w:r>
+            <w:proofErr w:type="spellEnd"/>
+            <w:r>
+              <w:t xml:space="preserve"> is thrown.</w:t>
             </w:r>
           </w:p>
         </w:tc>
@@ -16053,6 +16078,37 @@
           <w:p>
             <w:r>
               <w:lastRenderedPageBreak/>
+              <w:t>Returns</w:t>
+            </w:r>
+          </w:p>
+        </w:tc>
+        <w:tc>
+          <w:tcPr>
+            <w:tcW w:w="6933" w:type="dxa"/>
+          </w:tcPr>
+          <w:p>
+            <w:pPr>
+              <w:keepLines/>
+              <w:numPr>
+                <w:ilvl w:val="0"/>
+                <w:numId w:val="18"/>
+              </w:numPr>
+              <w:cnfStyle w:val="000000000000" w:firstRow="0" w:lastRow="0" w:firstColumn="0" w:lastColumn="0" w:oddVBand="0" w:evenVBand="0" w:oddHBand="0" w:evenHBand="0" w:firstRowFirstColumn="0" w:firstRowLastColumn="0" w:lastRowFirstColumn="0" w:lastRowLastColumn="0"/>
+            </w:pPr>
+            <w:r>
+              <w:t>N/A</w:t>
+            </w:r>
+          </w:p>
+        </w:tc>
+      </w:tr>
+      <w:tr>
+        <w:tc>
+          <w:tcPr>
+            <w:cnfStyle w:val="001000000000" w:firstRow="0" w:lastRow="0" w:firstColumn="1" w:lastColumn="0" w:oddVBand="0" w:evenVBand="0" w:oddHBand="0" w:evenHBand="0" w:firstRowFirstColumn="0" w:firstRowLastColumn="0" w:lastRowFirstColumn="0" w:lastRowLastColumn="0"/>
+            <w:tcW w:w="1964" w:type="dxa"/>
+          </w:tcPr>
+          <w:p>
+            <w:r>
               <w:t>Faults</w:t>
             </w:r>
           </w:p>
@@ -16061,6 +16117,21 @@
           <w:tcPr>
             <w:tcW w:w="6933" w:type="dxa"/>
           </w:tcPr>
+          <w:p>
+            <w:pPr>
+              <w:keepLines/>
+              <w:numPr>
+                <w:ilvl w:val="0"/>
+                <w:numId w:val="18"/>
+              </w:numPr>
+              <w:cnfStyle w:val="000000000000" w:firstRow="0" w:lastRow="0" w:firstColumn="0" w:lastColumn="0" w:oddVBand="0" w:evenVBand="0" w:oddHBand="0" w:evenHBand="0" w:firstRowFirstColumn="0" w:firstRowLastColumn="0" w:lastRowFirstColumn="0" w:lastRowLastColumn="0"/>
+            </w:pPr>
+            <w:proofErr w:type="spellStart"/>
+            <w:r>
+              <w:t>InvalidChannelFault</w:t>
+            </w:r>
+            <w:proofErr w:type="spellEnd"/>
+          </w:p>
           <w:p>
             <w:pPr>
               <w:keepLines/>
@@ -17066,6 +17137,7 @@
           </w:tcPr>
           <w:p>
             <w:r>
+              <w:lastRenderedPageBreak/>
               <w:t>Returns</w:t>
             </w:r>
           </w:p>
@@ -17133,7 +17205,6 @@
             </w:pPr>
             <w:proofErr w:type="spellStart"/>
             <w:r>
-              <w:lastRenderedPageBreak/>
               <w:t>ChannelID</w:t>
             </w:r>
             <w:proofErr w:type="spellEnd"/>
@@ -17287,7 +17358,6 @@
           </w:tcPr>
           <w:p>
             <w:r>
-              <w:lastRenderedPageBreak/>
               <w:t>Faults</w:t>
             </w:r>
           </w:p>
@@ -18187,6 +18257,7 @@
           </w:tcPr>
           <w:p>
             <w:r>
+              <w:lastRenderedPageBreak/>
               <w:t>Faults</w:t>
             </w:r>
           </w:p>
@@ -18218,7 +18289,6 @@
       </w:pPr>
       <w:bookmarkStart w:id="63" w:name="_Toc301264008"/>
       <w:r>
-        <w:lastRenderedPageBreak/>
         <w:t xml:space="preserve">ISBM Notification </w:t>
       </w:r>
       <w:r>
@@ -19078,6 +19148,7 @@
             </w:pPr>
             <w:proofErr w:type="spellStart"/>
             <w:r>
+              <w:lastRenderedPageBreak/>
               <w:t>Topic</w:t>
             </w:r>
             <w:r>
@@ -19123,7 +19194,6 @@
             </w:pPr>
             <w:proofErr w:type="spellStart"/>
             <w:r>
-              <w:lastRenderedPageBreak/>
               <w:t>Publication</w:t>
             </w:r>
             <w:r>
@@ -20016,6 +20086,7 @@
           </w:tcPr>
           <w:p>
             <w:r>
+              <w:lastRenderedPageBreak/>
               <w:t>Returns</w:t>
             </w:r>
           </w:p>
@@ -20065,7 +20136,6 @@
           </w:tcPr>
           <w:p>
             <w:r>
-              <w:lastRenderedPageBreak/>
               <w:t>Faults</w:t>
             </w:r>
           </w:p>
@@ -20973,6 +21043,7 @@
       </w:pPr>
       <w:bookmarkStart w:id="74" w:name="_Toc301264019"/>
       <w:r>
+        <w:lastRenderedPageBreak/>
         <w:t>ISBM Provider Request Services</w:t>
       </w:r>
       <w:bookmarkEnd w:id="74"/>
@@ -21054,7 +21125,6 @@
           </w:tcPr>
           <w:p>
             <w:r>
-              <w:lastRenderedPageBreak/>
               <w:t>Description</w:t>
             </w:r>
           </w:p>
@@ -21992,6 +22062,7 @@
           </w:tcPr>
           <w:p>
             <w:r>
+              <w:lastRenderedPageBreak/>
               <w:t>Returns</w:t>
             </w:r>
           </w:p>
@@ -22053,7 +22124,6 @@
       </w:pPr>
       <w:bookmarkStart w:id="78" w:name="_Toc301264023"/>
       <w:r>
-        <w:lastRenderedPageBreak/>
         <w:t xml:space="preserve">Close </w:t>
       </w:r>
       <w:r>
@@ -22926,7 +22996,11 @@
             </w:r>
             <w:proofErr w:type="spellEnd"/>
             <w:r>
-              <w:t xml:space="preserve"> is valid.</w:t>
+              <w:t xml:space="preserve"> is </w:t>
+            </w:r>
+            <w:r>
+              <w:lastRenderedPageBreak/>
+              <w:t>valid.</w:t>
             </w:r>
           </w:p>
         </w:tc>
@@ -22939,6 +23013,7 @@
           </w:tcPr>
           <w:p>
             <w:r>
+              <w:lastRenderedPageBreak/>
               <w:t>Returns</w:t>
             </w:r>
           </w:p>
@@ -23016,7 +23091,6 @@
       </w:pPr>
       <w:bookmarkStart w:id="81" w:name="_Toc301264026"/>
       <w:r>
-        <w:lastRenderedPageBreak/>
         <w:t xml:space="preserve">Close </w:t>
       </w:r>
       <w:r>
@@ -23879,7 +23953,11 @@
             </w:r>
             <w:proofErr w:type="spellEnd"/>
             <w:r>
-              <w:t xml:space="preserve"> that uniquely identifies message and then routes the message to the appropriate read request queues on the channel.</w:t>
+              <w:t xml:space="preserve"> that uniquely identifies message and then routes the </w:t>
+            </w:r>
+            <w:r>
+              <w:lastRenderedPageBreak/>
+              <w:t>message to the appropriate read request queues on the channel.</w:t>
             </w:r>
           </w:p>
           <w:p>
@@ -23947,7 +24025,6 @@
               <w:cnfStyle w:val="000000000000" w:firstRow="0" w:lastRow="0" w:firstColumn="0" w:lastColumn="0" w:oddVBand="0" w:evenVBand="0" w:oddHBand="0" w:evenHBand="0" w:firstRowFirstColumn="0" w:firstRowLastColumn="0" w:lastRowFirstColumn="0" w:lastRowLastColumn="0"/>
             </w:pPr>
             <w:r>
-              <w:lastRenderedPageBreak/>
               <w:t xml:space="preserve">For any associated topic, if an </w:t>
             </w:r>
             <w:proofErr w:type="spellStart"/>
@@ -24790,6 +24867,7 @@
           </w:tcPr>
           <w:p>
             <w:r>
+              <w:lastRenderedPageBreak/>
               <w:t>Input Parameters</w:t>
             </w:r>
           </w:p>
@@ -24905,7 +24983,6 @@
           </w:tcPr>
           <w:p>
             <w:r>
-              <w:lastRenderedPageBreak/>
               <w:t>Returns</w:t>
             </w:r>
           </w:p>
@@ -25593,10 +25670,10 @@
     </w:r>
     <w:r>
       <w:tab/>
-      <w:t>v1.0 RC4</w:t>
+      <w:t>v1.0 RC</w:t>
     </w:r>
     <w:r>
-      <w:t>.1</w:t>
+      <w:t>5</w:t>
     </w:r>
     <w:r>
       <w:tab/>
@@ -25625,7 +25702,7 @@
         <w:rStyle w:val="PageNumber"/>
         <w:noProof/>
       </w:rPr>
-      <w:t>23</w:t>
+      <w:t>2</w:t>
     </w:r>
     <w:r>
       <w:rPr>
@@ -29729,7 +29806,7 @@
 </file>
 
 <file path=customXml/itemProps1.xml><?xml version="1.0" encoding="utf-8"?>
-<ds:datastoreItem xmlns:ds="http://schemas.openxmlformats.org/officeDocument/2006/customXml" ds:itemID="{79F810CA-B9E8-4937-BD2B-F928B292C049}">
+<ds:datastoreItem xmlns:ds="http://schemas.openxmlformats.org/officeDocument/2006/customXml" ds:itemID="{155E089E-72E9-4255-BB00-AB288FF94198}">
   <ds:schemaRefs>
     <ds:schemaRef ds:uri="http://schemas.openxmlformats.org/officeDocument/2006/bibliography"/>
   </ds:schemaRefs>
@@ -29737,7 +29814,7 @@
 </file>
 
 <file path=customXml/itemProps2.xml><?xml version="1.0" encoding="utf-8"?>
-<ds:datastoreItem xmlns:ds="http://schemas.openxmlformats.org/officeDocument/2006/customXml" ds:itemID="{9F023B79-25EF-4B20-8D7B-C9C5AE87662A}">
+<ds:datastoreItem xmlns:ds="http://schemas.openxmlformats.org/officeDocument/2006/customXml" ds:itemID="{7D25D3A3-F7CF-4E09-9544-48E8948EB014}">
   <ds:schemaRefs>
     <ds:schemaRef ds:uri="http://schemas.openxmlformats.org/officeDocument/2006/bibliography"/>
   </ds:schemaRefs>

</xml_diff>

<commit_message>
Change order of xs:any element to come before any elements with maxOccurs=unbounded Corrected duplicate InvalidSessionFault for PostPublication
</commit_message>
<xml_diff>
--- a/0-Doc/OpenO&M Information Service Bus Model Specification.docx
+++ b/0-Doc/OpenO&M Information Service Bus Model Specification.docx
@@ -4461,7 +4461,7 @@
             <w:noProof/>
             <w:webHidden/>
           </w:rPr>
-          <w:t>28</w:t>
+          <w:t>29</w:t>
         </w:r>
         <w:r>
           <w:rPr>
@@ -4637,7 +4637,7 @@
             <w:noProof/>
             <w:webHidden/>
           </w:rPr>
-          <w:t>29</w:t>
+          <w:t>30</w:t>
         </w:r>
         <w:r>
           <w:rPr>
@@ -5077,7 +5077,7 @@
             <w:noProof/>
             <w:webHidden/>
           </w:rPr>
-          <w:t>30</w:t>
+          <w:t>31</w:t>
         </w:r>
         <w:r>
           <w:rPr>
@@ -5253,7 +5253,7 @@
             <w:noProof/>
             <w:webHidden/>
           </w:rPr>
-          <w:t>31</w:t>
+          <w:t>32</w:t>
         </w:r>
         <w:r>
           <w:rPr>
@@ -5341,7 +5341,7 @@
             <w:noProof/>
             <w:webHidden/>
           </w:rPr>
-          <w:t>31</w:t>
+          <w:t>32</w:t>
         </w:r>
         <w:r>
           <w:rPr>
@@ -5605,7 +5605,7 @@
             <w:noProof/>
             <w:webHidden/>
           </w:rPr>
-          <w:t>32</w:t>
+          <w:t>33</w:t>
         </w:r>
         <w:r>
           <w:rPr>
@@ -5693,7 +5693,7 @@
             <w:noProof/>
             <w:webHidden/>
           </w:rPr>
-          <w:t>32</w:t>
+          <w:t>33</w:t>
         </w:r>
         <w:r>
           <w:rPr>
@@ -5781,7 +5781,7 @@
             <w:noProof/>
             <w:webHidden/>
           </w:rPr>
-          <w:t>32</w:t>
+          <w:t>33</w:t>
         </w:r>
         <w:r>
           <w:rPr>
@@ -5957,7 +5957,7 @@
             <w:noProof/>
             <w:webHidden/>
           </w:rPr>
-          <w:t>33</w:t>
+          <w:t>34</w:t>
         </w:r>
         <w:r>
           <w:rPr>
@@ -6221,7 +6221,7 @@
             <w:noProof/>
             <w:webHidden/>
           </w:rPr>
-          <w:t>34</w:t>
+          <w:t>35</w:t>
         </w:r>
         <w:r>
           <w:rPr>
@@ -6573,7 +6573,7 @@
             <w:noProof/>
             <w:webHidden/>
           </w:rPr>
-          <w:t>35</w:t>
+          <w:t>36</w:t>
         </w:r>
         <w:r>
           <w:rPr>
@@ -6837,7 +6837,7 @@
             <w:noProof/>
             <w:webHidden/>
           </w:rPr>
-          <w:t>36</w:t>
+          <w:t>37</w:t>
         </w:r>
         <w:r>
           <w:rPr>
@@ -12913,14 +12913,27 @@
       <w:r>
         <w:t xml:space="preserve">Figure </w:t>
       </w:r>
-      <w:fldSimple w:instr=" SEQ Figure \* ARABIC ">
-        <w:r>
-          <w:rPr>
-            <w:noProof/>
-          </w:rPr>
-          <w:t>14</w:t>
-        </w:r>
-      </w:fldSimple>
+      <w:r>
+        <w:fldChar w:fldCharType="begin"/>
+      </w:r>
+      <w:r>
+        <w:instrText xml:space="preserve"> SEQ Figure \* ARABIC </w:instrText>
+      </w:r>
+      <w:r>
+        <w:fldChar w:fldCharType="separate"/>
+      </w:r>
+      <w:r>
+        <w:rPr>
+          <w:noProof/>
+        </w:rPr>
+        <w:t>14</w:t>
+      </w:r>
+      <w:r>
+        <w:rPr>
+          <w:noProof/>
+        </w:rPr>
+        <w:fldChar w:fldCharType="end"/>
+      </w:r>
       <w:r>
         <w:t xml:space="preserve"> – Message Queuing and Delayed Notification</w:t>
       </w:r>
@@ -13999,14 +14012,27 @@
       <w:r>
         <w:t xml:space="preserve">Figure </w:t>
       </w:r>
-      <w:fldSimple w:instr=" SEQ Figure \* ARABIC ">
-        <w:r>
-          <w:rPr>
-            <w:noProof/>
-          </w:rPr>
-          <w:t>17</w:t>
-        </w:r>
-      </w:fldSimple>
+      <w:r>
+        <w:fldChar w:fldCharType="begin"/>
+      </w:r>
+      <w:r>
+        <w:instrText xml:space="preserve"> SEQ Figure \* ARABIC </w:instrText>
+      </w:r>
+      <w:r>
+        <w:fldChar w:fldCharType="separate"/>
+      </w:r>
+      <w:r>
+        <w:rPr>
+          <w:noProof/>
+        </w:rPr>
+        <w:t>17</w:t>
+      </w:r>
+      <w:r>
+        <w:rPr>
+          <w:noProof/>
+        </w:rPr>
+        <w:fldChar w:fldCharType="end"/>
+      </w:r>
       <w:r>
         <w:t xml:space="preserve"> –</w:t>
       </w:r>
@@ -16221,13 +16247,7 @@
               <w:cnfStyle w:val="000000000000" w:firstRow="0" w:lastRow="0" w:firstColumn="0" w:lastColumn="0" w:oddVBand="0" w:evenVBand="0" w:oddHBand="0" w:evenHBand="0" w:firstRowFirstColumn="0" w:firstRowLastColumn="0" w:lastRowFirstColumn="0" w:lastRowLastColumn="0"/>
             </w:pPr>
             <w:r>
-              <w:t xml:space="preserve">Gets </w:t>
-            </w:r>
-            <w:r>
-              <w:t xml:space="preserve">information about a </w:t>
-            </w:r>
-            <w:r>
-              <w:t>channel.</w:t>
+              <w:t>Gets information about a channel.</w:t>
             </w:r>
           </w:p>
         </w:tc>
@@ -16335,13 +16355,7 @@
               <w:cnfStyle w:val="000000000000" w:firstRow="0" w:lastRow="0" w:firstColumn="0" w:lastColumn="0" w:oddVBand="0" w:evenVBand="0" w:oddHBand="0" w:evenHBand="0" w:firstRowFirstColumn="0" w:firstRowLastColumn="0" w:lastRowFirstColumn="0" w:lastRowLastColumn="0"/>
             </w:pPr>
             <w:r>
-              <w:t xml:space="preserve">If the </w:t>
-            </w:r>
-            <w:r>
-              <w:t xml:space="preserve">channel </w:t>
-            </w:r>
-            <w:r>
-              <w:t xml:space="preserve">does not exist, then an </w:t>
+              <w:t xml:space="preserve">If the channel does not exist, then an </w:t>
             </w:r>
             <w:proofErr w:type="spellStart"/>
             <w:r>
@@ -16389,13 +16403,7 @@
               <w:t>Channel</w:t>
             </w:r>
             <w:r>
-              <w:t>) [</w:t>
-            </w:r>
-            <w:r>
-              <w:t>1</w:t>
-            </w:r>
-            <w:r>
-              <w:t>], composed of:</w:t>
+              <w:t>) [1], composed of:</w:t>
             </w:r>
           </w:p>
           <w:p>
@@ -16616,16 +16624,8 @@
             </w:pPr>
             <w:proofErr w:type="spellStart"/>
             <w:r>
-              <w:t>Invalid</w:t>
-            </w:r>
-            <w:r>
-              <w:t>Channel</w:t>
-            </w:r>
-            <w:r>
-              <w:t>Fault</w:t>
-            </w:r>
-            <w:bookmarkStart w:id="58" w:name="_GoBack"/>
-            <w:bookmarkEnd w:id="58"/>
+              <w:t>InvalidChannelFault</w:t>
+            </w:r>
             <w:proofErr w:type="spellEnd"/>
           </w:p>
         </w:tc>
@@ -17001,11 +17001,11 @@
       <w:pPr>
         <w:pStyle w:val="Heading3"/>
       </w:pPr>
-      <w:bookmarkStart w:id="59" w:name="_Toc301264004"/>
+      <w:bookmarkStart w:id="58" w:name="_Toc301264004"/>
       <w:r>
         <w:t>Get Session</w:t>
       </w:r>
-      <w:bookmarkEnd w:id="59"/>
+      <w:bookmarkEnd w:id="58"/>
     </w:p>
     <w:tbl>
       <w:tblPr>
@@ -17437,7 +17437,7 @@
       <w:pPr>
         <w:pStyle w:val="Heading3"/>
       </w:pPr>
-      <w:bookmarkStart w:id="60" w:name="_Toc301264005"/>
+      <w:bookmarkStart w:id="59" w:name="_Toc301264005"/>
       <w:r>
         <w:t xml:space="preserve">Get </w:t>
       </w:r>
@@ -17447,7 +17447,7 @@
       <w:r>
         <w:t>essions</w:t>
       </w:r>
-      <w:bookmarkEnd w:id="60"/>
+      <w:bookmarkEnd w:id="59"/>
     </w:p>
     <w:tbl>
       <w:tblPr>
@@ -17874,11 +17874,11 @@
       <w:pPr>
         <w:pStyle w:val="Heading3"/>
       </w:pPr>
-      <w:bookmarkStart w:id="61" w:name="_Toc301264006"/>
+      <w:bookmarkStart w:id="60" w:name="_Toc301264006"/>
       <w:r>
         <w:t>Get Topic</w:t>
       </w:r>
-      <w:bookmarkEnd w:id="61"/>
+      <w:bookmarkEnd w:id="60"/>
     </w:p>
     <w:tbl>
       <w:tblPr>
@@ -18356,14 +18356,14 @@
           <w:tab w:val="num" w:pos="851"/>
         </w:tabs>
       </w:pPr>
-      <w:bookmarkStart w:id="62" w:name="_Toc301264007"/>
+      <w:bookmarkStart w:id="61" w:name="_Toc301264007"/>
       <w:r>
         <w:t xml:space="preserve">Get </w:t>
       </w:r>
       <w:r>
         <w:t>Topics</w:t>
       </w:r>
-      <w:bookmarkEnd w:id="62"/>
+      <w:bookmarkEnd w:id="61"/>
     </w:p>
     <w:tbl>
       <w:tblPr>
@@ -18778,24 +18778,24 @@
       <w:pPr>
         <w:pStyle w:val="Heading2"/>
       </w:pPr>
-      <w:bookmarkStart w:id="63" w:name="_Toc301264008"/>
+      <w:bookmarkStart w:id="62" w:name="_Toc301264008"/>
       <w:r>
         <w:t xml:space="preserve">ISBM Notification </w:t>
       </w:r>
       <w:r>
         <w:t>Services</w:t>
       </w:r>
+      <w:bookmarkEnd w:id="62"/>
+    </w:p>
+    <w:p>
+      <w:pPr>
+        <w:pStyle w:val="Heading3"/>
+      </w:pPr>
+      <w:bookmarkStart w:id="63" w:name="_Toc301264009"/>
+      <w:r>
+        <w:t>Notify Listener</w:t>
+      </w:r>
       <w:bookmarkEnd w:id="63"/>
-    </w:p>
-    <w:p>
-      <w:pPr>
-        <w:pStyle w:val="Heading3"/>
-      </w:pPr>
-      <w:bookmarkStart w:id="64" w:name="_Toc301264009"/>
-      <w:r>
-        <w:t>Notify Listener</w:t>
-      </w:r>
-      <w:bookmarkEnd w:id="64"/>
     </w:p>
     <w:tbl>
       <w:tblPr>
@@ -19137,24 +19137,24 @@
       <w:pPr>
         <w:pStyle w:val="Heading2"/>
       </w:pPr>
-      <w:bookmarkStart w:id="65" w:name="_Toc301264010"/>
+      <w:bookmarkStart w:id="64" w:name="_Toc301264010"/>
       <w:r>
         <w:t>ISBM Provider Publication Services</w:t>
       </w:r>
+      <w:bookmarkEnd w:id="64"/>
+    </w:p>
+    <w:p>
+      <w:pPr>
+        <w:pStyle w:val="Heading3"/>
+      </w:pPr>
+      <w:bookmarkStart w:id="65" w:name="_Toc301264011"/>
+      <w:r>
+        <w:t xml:space="preserve">Open Publication </w:t>
+      </w:r>
+      <w:r>
+        <w:t>Session</w:t>
+      </w:r>
       <w:bookmarkEnd w:id="65"/>
-    </w:p>
-    <w:p>
-      <w:pPr>
-        <w:pStyle w:val="Heading3"/>
-      </w:pPr>
-      <w:bookmarkStart w:id="66" w:name="_Toc301264011"/>
-      <w:r>
-        <w:t xml:space="preserve">Open Publication </w:t>
-      </w:r>
-      <w:r>
-        <w:t>Session</w:t>
-      </w:r>
-      <w:bookmarkEnd w:id="66"/>
     </w:p>
     <w:tbl>
       <w:tblPr>
@@ -19507,11 +19507,11 @@
       <w:pPr>
         <w:pStyle w:val="Heading3"/>
       </w:pPr>
-      <w:bookmarkStart w:id="67" w:name="_Toc301264012"/>
+      <w:bookmarkStart w:id="66" w:name="_Toc301264012"/>
       <w:r>
         <w:t>Post Publication</w:t>
       </w:r>
-      <w:bookmarkEnd w:id="67"/>
+      <w:bookmarkEnd w:id="66"/>
     </w:p>
     <w:tbl>
       <w:tblPr>
@@ -19640,6 +19640,34 @@
             </w:pPr>
             <w:proofErr w:type="spellStart"/>
             <w:r>
+              <w:t>PublicationContent</w:t>
+            </w:r>
+            <w:proofErr w:type="spellEnd"/>
+            <w:r>
+              <w:t xml:space="preserve"> (</w:t>
+            </w:r>
+            <w:proofErr w:type="spellStart"/>
+            <w:r>
+              <w:rPr>
+                <w:i/>
+              </w:rPr>
+              <w:t>xs:any</w:t>
+            </w:r>
+            <w:proofErr w:type="spellEnd"/>
+            <w:r>
+              <w:t>) [1]</w:t>
+            </w:r>
+          </w:p>
+          <w:p>
+            <w:pPr>
+              <w:numPr>
+                <w:ilvl w:val="0"/>
+                <w:numId w:val="19"/>
+              </w:numPr>
+              <w:cnfStyle w:val="000000000000" w:firstRow="0" w:lastRow="0" w:firstColumn="0" w:lastColumn="0" w:oddVBand="0" w:evenVBand="0" w:oddHBand="0" w:evenHBand="0" w:firstRowFirstColumn="0" w:firstRowLastColumn="0" w:lastRowFirstColumn="0" w:lastRowLastColumn="0"/>
+            </w:pPr>
+            <w:proofErr w:type="spellStart"/>
+            <w:r>
               <w:t>Topic</w:t>
             </w:r>
             <w:r>
@@ -19675,6 +19703,24 @@
               <w:t>]</w:t>
             </w:r>
           </w:p>
+        </w:tc>
+      </w:tr>
+      <w:tr>
+        <w:tc>
+          <w:tcPr>
+            <w:cnfStyle w:val="001000000000" w:firstRow="0" w:lastRow="0" w:firstColumn="1" w:lastColumn="0" w:oddVBand="0" w:evenVBand="0" w:oddHBand="0" w:evenHBand="0" w:firstRowFirstColumn="0" w:firstRowLastColumn="0" w:lastRowFirstColumn="0" w:lastRowLastColumn="0"/>
+            <w:tcW w:w="1964" w:type="dxa"/>
+          </w:tcPr>
+          <w:p>
+            <w:r>
+              <w:t>Behavior</w:t>
+            </w:r>
+          </w:p>
+        </w:tc>
+        <w:tc>
+          <w:tcPr>
+            <w:tcW w:w="6933" w:type="dxa"/>
+          </w:tcPr>
           <w:p>
             <w:pPr>
               <w:numPr>
@@ -19683,6 +19729,15 @@
               </w:numPr>
               <w:cnfStyle w:val="000000000000" w:firstRow="0" w:lastRow="0" w:firstColumn="0" w:lastColumn="0" w:oddVBand="0" w:evenVBand="0" w:oddHBand="0" w:evenHBand="0" w:firstRowFirstColumn="0" w:firstRowLastColumn="0" w:lastRowFirstColumn="0" w:lastRowLastColumn="0"/>
             </w:pPr>
+            <w:r>
+              <w:t xml:space="preserve">The ISBM </w:t>
+            </w:r>
+            <w:r>
+              <w:t>creates</w:t>
+            </w:r>
+            <w:r>
+              <w:t xml:space="preserve"> a message with the </w:t>
+            </w:r>
             <w:proofErr w:type="spellStart"/>
             <w:r>
               <w:t>Publication</w:t>
@@ -19692,38 +19747,32 @@
             </w:r>
             <w:proofErr w:type="spellEnd"/>
             <w:r>
-              <w:t xml:space="preserve"> (</w:t>
-            </w:r>
-            <w:proofErr w:type="spellStart"/>
-            <w:r>
-              <w:rPr>
-                <w:i/>
-              </w:rPr>
-              <w:t>xs:any</w:t>
-            </w:r>
-            <w:proofErr w:type="spellEnd"/>
-            <w:r>
-              <w:t>) [1]</w:t>
-            </w:r>
-          </w:p>
-        </w:tc>
-      </w:tr>
-      <w:tr>
-        <w:tc>
-          <w:tcPr>
-            <w:cnfStyle w:val="001000000000" w:firstRow="0" w:lastRow="0" w:firstColumn="1" w:lastColumn="0" w:oddVBand="0" w:evenVBand="0" w:oddHBand="0" w:evenHBand="0" w:firstRowFirstColumn="0" w:firstRowLastColumn="0" w:lastRowFirstColumn="0" w:lastRowLastColumn="0"/>
-            <w:tcW w:w="1964" w:type="dxa"/>
-          </w:tcPr>
-          <w:p>
-            <w:r>
-              <w:t>Behavior</w:t>
-            </w:r>
-          </w:p>
-        </w:tc>
-        <w:tc>
-          <w:tcPr>
-            <w:tcW w:w="6933" w:type="dxa"/>
-          </w:tcPr>
+              <w:t xml:space="preserve"> and </w:t>
+            </w:r>
+            <w:r>
+              <w:t xml:space="preserve">a </w:t>
+            </w:r>
+            <w:proofErr w:type="spellStart"/>
+            <w:r>
+              <w:t>MessageID</w:t>
+            </w:r>
+            <w:proofErr w:type="spellEnd"/>
+            <w:r>
+              <w:t xml:space="preserve"> that uniquely identifies </w:t>
+            </w:r>
+            <w:r>
+              <w:t>m</w:t>
+            </w:r>
+            <w:r>
+              <w:t>essage and then routes the message to the appropriate subscription queues</w:t>
+            </w:r>
+            <w:r>
+              <w:t xml:space="preserve"> on the channel</w:t>
+            </w:r>
+            <w:r>
+              <w:t>.</w:t>
+            </w:r>
+          </w:p>
           <w:p>
             <w:pPr>
               <w:numPr>
@@ -19733,47 +19782,23 @@
               <w:cnfStyle w:val="000000000000" w:firstRow="0" w:lastRow="0" w:firstColumn="0" w:lastColumn="0" w:oddVBand="0" w:evenVBand="0" w:oddHBand="0" w:evenHBand="0" w:firstRowFirstColumn="0" w:firstRowLastColumn="0" w:lastRowFirstColumn="0" w:lastRowLastColumn="0"/>
             </w:pPr>
             <w:r>
-              <w:t xml:space="preserve">The ISBM </w:t>
-            </w:r>
-            <w:r>
-              <w:t>creates</w:t>
-            </w:r>
-            <w:r>
-              <w:t xml:space="preserve"> a message with the </w:t>
-            </w:r>
-            <w:proofErr w:type="spellStart"/>
-            <w:r>
-              <w:t>Publication</w:t>
-            </w:r>
-            <w:r>
-              <w:t>Content</w:t>
-            </w:r>
-            <w:proofErr w:type="spellEnd"/>
-            <w:r>
-              <w:t xml:space="preserve"> and </w:t>
-            </w:r>
-            <w:r>
-              <w:t xml:space="preserve">a </w:t>
-            </w:r>
-            <w:proofErr w:type="spellStart"/>
-            <w:r>
-              <w:t>MessageID</w:t>
-            </w:r>
-            <w:proofErr w:type="spellEnd"/>
-            <w:r>
-              <w:t xml:space="preserve"> that uniquely identifies </w:t>
-            </w:r>
-            <w:r>
-              <w:t>m</w:t>
-            </w:r>
-            <w:r>
-              <w:t>essage and then routes the message to the appropriate subscription queues</w:t>
-            </w:r>
-            <w:r>
-              <w:t xml:space="preserve"> on the channel</w:t>
-            </w:r>
-            <w:r>
-              <w:t>.</w:t>
+              <w:t xml:space="preserve">If the </w:t>
+            </w:r>
+            <w:proofErr w:type="spellStart"/>
+            <w:r>
+              <w:t>SessionID</w:t>
+            </w:r>
+            <w:proofErr w:type="spellEnd"/>
+            <w:r>
+              <w:t xml:space="preserve"> does not exist then an </w:t>
+            </w:r>
+            <w:proofErr w:type="spellStart"/>
+            <w:r>
+              <w:t>InvalidSessionFault</w:t>
+            </w:r>
+            <w:proofErr w:type="spellEnd"/>
+            <w:r>
+              <w:t xml:space="preserve"> is thrown.</w:t>
             </w:r>
           </w:p>
           <w:p>
@@ -19785,19 +19810,34 @@
               <w:cnfStyle w:val="000000000000" w:firstRow="0" w:lastRow="0" w:firstColumn="0" w:lastColumn="0" w:oddVBand="0" w:evenVBand="0" w:oddHBand="0" w:evenHBand="0" w:firstRowFirstColumn="0" w:firstRowLastColumn="0" w:lastRowFirstColumn="0" w:lastRowLastColumn="0"/>
             </w:pPr>
             <w:r>
-              <w:t xml:space="preserve">If the </w:t>
-            </w:r>
-            <w:proofErr w:type="spellStart"/>
-            <w:r>
-              <w:t>SessionID</w:t>
-            </w:r>
-            <w:proofErr w:type="spellEnd"/>
-            <w:r>
-              <w:t xml:space="preserve"> does not exist then an </w:t>
-            </w:r>
-            <w:proofErr w:type="spellStart"/>
-            <w:r>
-              <w:t>InvalidSessionFault</w:t>
+              <w:t xml:space="preserve">If </w:t>
+            </w:r>
+            <w:r>
+              <w:t xml:space="preserve">any of </w:t>
+            </w:r>
+            <w:r>
+              <w:t xml:space="preserve">the </w:t>
+            </w:r>
+            <w:proofErr w:type="spellStart"/>
+            <w:r>
+              <w:t>Topic</w:t>
+            </w:r>
+            <w:r>
+              <w:t>Names</w:t>
+            </w:r>
+            <w:proofErr w:type="spellEnd"/>
+            <w:r>
+              <w:t xml:space="preserve"> do not exist for the channel (where the channel is implied from the session)</w:t>
+            </w:r>
+            <w:r>
+              <w:t xml:space="preserve"> or do not belong to the channel</w:t>
+            </w:r>
+            <w:r>
+              <w:t xml:space="preserve">, then an </w:t>
+            </w:r>
+            <w:proofErr w:type="spellStart"/>
+            <w:r>
+              <w:t>InvalidTopicFault</w:t>
             </w:r>
             <w:proofErr w:type="spellEnd"/>
             <w:r>
@@ -19813,40 +19853,43 @@
               <w:cnfStyle w:val="000000000000" w:firstRow="0" w:lastRow="0" w:firstColumn="0" w:lastColumn="0" w:oddVBand="0" w:evenVBand="0" w:oddHBand="0" w:evenHBand="0" w:firstRowFirstColumn="0" w:firstRowLastColumn="0" w:lastRowFirstColumn="0" w:lastRowLastColumn="0"/>
             </w:pPr>
             <w:r>
-              <w:t xml:space="preserve">If </w:t>
-            </w:r>
-            <w:r>
-              <w:t xml:space="preserve">any of </w:t>
-            </w:r>
-            <w:r>
-              <w:t xml:space="preserve">the </w:t>
-            </w:r>
-            <w:proofErr w:type="spellStart"/>
-            <w:r>
-              <w:t>Topic</w:t>
-            </w:r>
-            <w:r>
-              <w:t>Names</w:t>
-            </w:r>
-            <w:proofErr w:type="spellEnd"/>
-            <w:r>
-              <w:t xml:space="preserve"> do not exist for the channel (where the channel is implied from the session)</w:t>
-            </w:r>
-            <w:r>
-              <w:t xml:space="preserve"> or do not belong to the channel</w:t>
-            </w:r>
-            <w:r>
-              <w:t xml:space="preserve">, then an </w:t>
-            </w:r>
-            <w:proofErr w:type="spellStart"/>
-            <w:r>
-              <w:t>InvalidTopicFault</w:t>
+              <w:t xml:space="preserve">For any associated topic, if an </w:t>
+            </w:r>
+            <w:proofErr w:type="spellStart"/>
+            <w:r>
+              <w:t>XPath</w:t>
+            </w:r>
+            <w:proofErr w:type="spellEnd"/>
+            <w:r>
+              <w:t xml:space="preserve"> expression evaluation returns non-valid XML, an </w:t>
+            </w:r>
+            <w:proofErr w:type="spellStart"/>
+            <w:r>
+              <w:t>InvalidContentFault</w:t>
             </w:r>
             <w:proofErr w:type="spellEnd"/>
             <w:r>
               <w:t xml:space="preserve"> is thrown.</w:t>
             </w:r>
           </w:p>
+        </w:tc>
+      </w:tr>
+      <w:tr>
+        <w:tc>
+          <w:tcPr>
+            <w:cnfStyle w:val="001000000000" w:firstRow="0" w:lastRow="0" w:firstColumn="1" w:lastColumn="0" w:oddVBand="0" w:evenVBand="0" w:oddHBand="0" w:evenHBand="0" w:firstRowFirstColumn="0" w:firstRowLastColumn="0" w:lastRowFirstColumn="0" w:lastRowLastColumn="0"/>
+            <w:tcW w:w="1964" w:type="dxa"/>
+          </w:tcPr>
+          <w:p>
+            <w:r>
+              <w:t>Returns</w:t>
+            </w:r>
+          </w:p>
+        </w:tc>
+        <w:tc>
+          <w:tcPr>
+            <w:tcW w:w="6933" w:type="dxa"/>
+          </w:tcPr>
           <w:p>
             <w:pPr>
               <w:numPr>
@@ -19855,24 +19898,24 @@
               </w:numPr>
               <w:cnfStyle w:val="000000000000" w:firstRow="0" w:lastRow="0" w:firstColumn="0" w:lastColumn="0" w:oddVBand="0" w:evenVBand="0" w:oddHBand="0" w:evenHBand="0" w:firstRowFirstColumn="0" w:firstRowLastColumn="0" w:lastRowFirstColumn="0" w:lastRowLastColumn="0"/>
             </w:pPr>
-            <w:r>
-              <w:t xml:space="preserve">For any associated topic, if an </w:t>
-            </w:r>
-            <w:proofErr w:type="spellStart"/>
-            <w:r>
-              <w:t>XPath</w:t>
-            </w:r>
-            <w:proofErr w:type="spellEnd"/>
-            <w:r>
-              <w:t xml:space="preserve"> expression evaluation returns non-valid XML, an </w:t>
-            </w:r>
-            <w:proofErr w:type="spellStart"/>
-            <w:r>
-              <w:t>InvalidContentFault</w:t>
-            </w:r>
-            <w:proofErr w:type="spellEnd"/>
-            <w:r>
-              <w:t xml:space="preserve"> is thrown.</w:t>
+            <w:proofErr w:type="spellStart"/>
+            <w:r>
+              <w:t>MessageID</w:t>
+            </w:r>
+            <w:proofErr w:type="spellEnd"/>
+            <w:r>
+              <w:t xml:space="preserve"> (</w:t>
+            </w:r>
+            <w:proofErr w:type="spellStart"/>
+            <w:r>
+              <w:rPr>
+                <w:i/>
+              </w:rPr>
+              <w:t>xs:string</w:t>
+            </w:r>
+            <w:proofErr w:type="spellEnd"/>
+            <w:r>
+              <w:t>) [1]</w:t>
             </w:r>
           </w:p>
         </w:tc>
@@ -19885,7 +19928,7 @@
           </w:tcPr>
           <w:p>
             <w:r>
-              <w:t>Returns</w:t>
+              <w:t>Faults</w:t>
             </w:r>
           </w:p>
         </w:tc>
@@ -19903,42 +19946,10 @@
             </w:pPr>
             <w:proofErr w:type="spellStart"/>
             <w:r>
-              <w:t>MessageID</w:t>
-            </w:r>
-            <w:proofErr w:type="spellEnd"/>
-            <w:r>
-              <w:t xml:space="preserve"> (</w:t>
-            </w:r>
-            <w:proofErr w:type="spellStart"/>
-            <w:r>
-              <w:rPr>
-                <w:i/>
-              </w:rPr>
-              <w:t>xs:string</w:t>
-            </w:r>
-            <w:proofErr w:type="spellEnd"/>
-            <w:r>
-              <w:t>) [1]</w:t>
-            </w:r>
-          </w:p>
-        </w:tc>
-      </w:tr>
-      <w:tr>
-        <w:tc>
-          <w:tcPr>
-            <w:cnfStyle w:val="001000000000" w:firstRow="0" w:lastRow="0" w:firstColumn="1" w:lastColumn="0" w:oddVBand="0" w:evenVBand="0" w:oddHBand="0" w:evenHBand="0" w:firstRowFirstColumn="0" w:firstRowLastColumn="0" w:lastRowFirstColumn="0" w:lastRowLastColumn="0"/>
-            <w:tcW w:w="1964" w:type="dxa"/>
-          </w:tcPr>
-          <w:p>
-            <w:r>
-              <w:t>Faults</w:t>
-            </w:r>
-          </w:p>
-        </w:tc>
-        <w:tc>
-          <w:tcPr>
-            <w:tcW w:w="6933" w:type="dxa"/>
-          </w:tcPr>
+              <w:t>InvalidSessionFault</w:t>
+            </w:r>
+            <w:proofErr w:type="spellEnd"/>
+          </w:p>
           <w:p>
             <w:pPr>
               <w:numPr>
@@ -19949,7 +19960,7 @@
             </w:pPr>
             <w:proofErr w:type="spellStart"/>
             <w:r>
-              <w:t>InvalidSessionFault</w:t>
+              <w:t>InvalidTopicFault</w:t>
             </w:r>
             <w:proofErr w:type="spellEnd"/>
           </w:p>
@@ -19963,20 +19974,6 @@
             </w:pPr>
             <w:proofErr w:type="spellStart"/>
             <w:r>
-              <w:t>InvalidTopicFault</w:t>
-            </w:r>
-            <w:proofErr w:type="spellEnd"/>
-          </w:p>
-          <w:p>
-            <w:pPr>
-              <w:numPr>
-                <w:ilvl w:val="0"/>
-                <w:numId w:val="19"/>
-              </w:numPr>
-              <w:cnfStyle w:val="000000000000" w:firstRow="0" w:lastRow="0" w:firstColumn="0" w:lastColumn="0" w:oddVBand="0" w:evenVBand="0" w:oddHBand="0" w:evenHBand="0" w:firstRowFirstColumn="0" w:firstRowLastColumn="0" w:lastRowFirstColumn="0" w:lastRowLastColumn="0"/>
-            </w:pPr>
-            <w:proofErr w:type="spellStart"/>
-            <w:r>
               <w:t>InvalidContentFault</w:t>
             </w:r>
             <w:proofErr w:type="spellEnd"/>
@@ -19988,14 +19985,14 @@
       <w:pPr>
         <w:pStyle w:val="Heading3"/>
       </w:pPr>
-      <w:bookmarkStart w:id="68" w:name="_Toc301264013"/>
+      <w:bookmarkStart w:id="67" w:name="_Toc301264013"/>
       <w:r>
         <w:t xml:space="preserve">Close Publication </w:t>
       </w:r>
       <w:r>
         <w:t>Session</w:t>
       </w:r>
-      <w:bookmarkEnd w:id="68"/>
+      <w:bookmarkEnd w:id="67"/>
     </w:p>
     <w:tbl>
       <w:tblPr>
@@ -20223,28 +20220,28 @@
       <w:pPr>
         <w:pStyle w:val="Heading2"/>
       </w:pPr>
-      <w:bookmarkStart w:id="69" w:name="_Toc301264014"/>
+      <w:bookmarkStart w:id="68" w:name="_Toc301264014"/>
       <w:r>
         <w:lastRenderedPageBreak/>
         <w:t>ISBM Consumer Publication Services</w:t>
       </w:r>
+      <w:bookmarkEnd w:id="68"/>
+    </w:p>
+    <w:p>
+      <w:pPr>
+        <w:pStyle w:val="Heading3"/>
+      </w:pPr>
+      <w:bookmarkStart w:id="69" w:name="_Toc301264015"/>
+      <w:r>
+        <w:t>Open</w:t>
+      </w:r>
+      <w:r>
+        <w:t xml:space="preserve"> </w:t>
+      </w:r>
+      <w:r>
+        <w:t>Subscription Session</w:t>
+      </w:r>
       <w:bookmarkEnd w:id="69"/>
-    </w:p>
-    <w:p>
-      <w:pPr>
-        <w:pStyle w:val="Heading3"/>
-      </w:pPr>
-      <w:bookmarkStart w:id="70" w:name="_Toc301264015"/>
-      <w:r>
-        <w:t>Open</w:t>
-      </w:r>
-      <w:r>
-        <w:t xml:space="preserve"> </w:t>
-      </w:r>
-      <w:r>
-        <w:t>Subscription Session</w:t>
-      </w:r>
-      <w:bookmarkEnd w:id="70"/>
     </w:p>
     <w:tbl>
       <w:tblPr>
@@ -20683,11 +20680,11 @@
       <w:pPr>
         <w:pStyle w:val="Heading3"/>
       </w:pPr>
-      <w:bookmarkStart w:id="71" w:name="_Toc301264016"/>
+      <w:bookmarkStart w:id="70" w:name="_Toc301264016"/>
       <w:r>
         <w:t>Read Publication</w:t>
       </w:r>
-      <w:bookmarkEnd w:id="71"/>
+      <w:bookmarkEnd w:id="70"/>
     </w:p>
     <w:tbl>
       <w:tblPr>
@@ -20956,6 +20953,37 @@
             </w:pPr>
             <w:proofErr w:type="spellStart"/>
             <w:r>
+              <w:t>Publication</w:t>
+            </w:r>
+            <w:r>
+              <w:t>Content</w:t>
+            </w:r>
+            <w:proofErr w:type="spellEnd"/>
+            <w:r>
+              <w:t xml:space="preserve"> (</w:t>
+            </w:r>
+            <w:proofErr w:type="spellStart"/>
+            <w:r>
+              <w:rPr>
+                <w:i/>
+              </w:rPr>
+              <w:t>xs:any</w:t>
+            </w:r>
+            <w:proofErr w:type="spellEnd"/>
+            <w:r>
+              <w:t>) [1]</w:t>
+            </w:r>
+          </w:p>
+          <w:p>
+            <w:pPr>
+              <w:numPr>
+                <w:ilvl w:val="1"/>
+                <w:numId w:val="19"/>
+              </w:numPr>
+              <w:cnfStyle w:val="000000000000" w:firstRow="0" w:lastRow="0" w:firstColumn="0" w:lastColumn="0" w:oddVBand="0" w:evenVBand="0" w:oddHBand="0" w:evenHBand="0" w:firstRowFirstColumn="0" w:firstRowLastColumn="0" w:lastRowFirstColumn="0" w:lastRowLastColumn="0"/>
+            </w:pPr>
+            <w:proofErr w:type="spellStart"/>
+            <w:r>
               <w:t>Topic</w:t>
             </w:r>
             <w:r>
@@ -20991,37 +21019,6 @@
               <w:t>]</w:t>
             </w:r>
           </w:p>
-          <w:p>
-            <w:pPr>
-              <w:numPr>
-                <w:ilvl w:val="1"/>
-                <w:numId w:val="19"/>
-              </w:numPr>
-              <w:cnfStyle w:val="000000000000" w:firstRow="0" w:lastRow="0" w:firstColumn="0" w:lastColumn="0" w:oddVBand="0" w:evenVBand="0" w:oddHBand="0" w:evenHBand="0" w:firstRowFirstColumn="0" w:firstRowLastColumn="0" w:lastRowFirstColumn="0" w:lastRowLastColumn="0"/>
-            </w:pPr>
-            <w:proofErr w:type="spellStart"/>
-            <w:r>
-              <w:t>Publication</w:t>
-            </w:r>
-            <w:r>
-              <w:t>Content</w:t>
-            </w:r>
-            <w:proofErr w:type="spellEnd"/>
-            <w:r>
-              <w:t xml:space="preserve"> (</w:t>
-            </w:r>
-            <w:proofErr w:type="spellStart"/>
-            <w:r>
-              <w:rPr>
-                <w:i/>
-              </w:rPr>
-              <w:t>xs:any</w:t>
-            </w:r>
-            <w:proofErr w:type="spellEnd"/>
-            <w:r>
-              <w:t>) [1]</w:t>
-            </w:r>
-          </w:p>
         </w:tc>
       </w:tr>
       <w:tr>
@@ -21061,11 +21058,11 @@
       <w:pPr>
         <w:pStyle w:val="Heading3"/>
       </w:pPr>
-      <w:bookmarkStart w:id="72" w:name="_Toc301264017"/>
+      <w:bookmarkStart w:id="71" w:name="_Toc301264017"/>
       <w:r>
         <w:t>Remove Publication</w:t>
       </w:r>
-      <w:bookmarkEnd w:id="72"/>
+      <w:bookmarkEnd w:id="71"/>
     </w:p>
     <w:tbl>
       <w:tblPr>
@@ -21300,11 +21297,11 @@
       <w:pPr>
         <w:pStyle w:val="Heading3"/>
       </w:pPr>
-      <w:bookmarkStart w:id="73" w:name="_Toc301264018"/>
+      <w:bookmarkStart w:id="72" w:name="_Toc301264018"/>
       <w:r>
         <w:t>Close Subscription Session</w:t>
       </w:r>
-      <w:bookmarkEnd w:id="73"/>
+      <w:bookmarkEnd w:id="72"/>
     </w:p>
     <w:tbl>
       <w:tblPr>
@@ -21532,33 +21529,33 @@
       <w:pPr>
         <w:pStyle w:val="Heading2"/>
       </w:pPr>
-      <w:bookmarkStart w:id="74" w:name="_Toc301264019"/>
+      <w:bookmarkStart w:id="73" w:name="_Toc301264019"/>
       <w:r>
         <w:t>ISBM Provider Request Services</w:t>
       </w:r>
+      <w:bookmarkEnd w:id="73"/>
+    </w:p>
+    <w:p>
+      <w:pPr>
+        <w:pStyle w:val="Heading3"/>
+      </w:pPr>
+      <w:bookmarkStart w:id="74" w:name="_Toc301264020"/>
+      <w:r>
+        <w:t>Open</w:t>
+      </w:r>
+      <w:r>
+        <w:t xml:space="preserve"> </w:t>
+      </w:r>
+      <w:r>
+        <w:t xml:space="preserve">Read </w:t>
+      </w:r>
+      <w:r>
+        <w:t xml:space="preserve">Request </w:t>
+      </w:r>
+      <w:r>
+        <w:t>Session</w:t>
+      </w:r>
       <w:bookmarkEnd w:id="74"/>
-    </w:p>
-    <w:p>
-      <w:pPr>
-        <w:pStyle w:val="Heading3"/>
-      </w:pPr>
-      <w:bookmarkStart w:id="75" w:name="_Toc301264020"/>
-      <w:r>
-        <w:t>Open</w:t>
-      </w:r>
-      <w:r>
-        <w:t xml:space="preserve"> </w:t>
-      </w:r>
-      <w:r>
-        <w:t xml:space="preserve">Read </w:t>
-      </w:r>
-      <w:r>
-        <w:t xml:space="preserve">Request </w:t>
-      </w:r>
-      <w:r>
-        <w:t>Session</w:t>
-      </w:r>
-      <w:bookmarkEnd w:id="75"/>
     </w:p>
     <w:tbl>
       <w:tblPr>
@@ -22001,14 +21998,14 @@
       <w:pPr>
         <w:pStyle w:val="Heading3"/>
       </w:pPr>
-      <w:bookmarkStart w:id="76" w:name="_Toc301264021"/>
+      <w:bookmarkStart w:id="75" w:name="_Toc301264021"/>
       <w:r>
         <w:t xml:space="preserve">Read </w:t>
       </w:r>
       <w:r>
         <w:t>Request</w:t>
       </w:r>
-      <w:bookmarkEnd w:id="76"/>
+      <w:bookmarkEnd w:id="75"/>
     </w:p>
     <w:tbl>
       <w:tblPr>
@@ -22275,6 +22272,34 @@
             </w:pPr>
             <w:proofErr w:type="spellStart"/>
             <w:r>
+              <w:t>RequestContent</w:t>
+            </w:r>
+            <w:proofErr w:type="spellEnd"/>
+            <w:r>
+              <w:t xml:space="preserve"> (</w:t>
+            </w:r>
+            <w:proofErr w:type="spellStart"/>
+            <w:r>
+              <w:rPr>
+                <w:i/>
+              </w:rPr>
+              <w:t>xs:any</w:t>
+            </w:r>
+            <w:proofErr w:type="spellEnd"/>
+            <w:r>
+              <w:t>) [1]</w:t>
+            </w:r>
+          </w:p>
+          <w:p>
+            <w:pPr>
+              <w:numPr>
+                <w:ilvl w:val="1"/>
+                <w:numId w:val="19"/>
+              </w:numPr>
+              <w:cnfStyle w:val="000000000000" w:firstRow="0" w:lastRow="0" w:firstColumn="0" w:lastColumn="0" w:oddVBand="0" w:evenVBand="0" w:oddHBand="0" w:evenHBand="0" w:firstRowFirstColumn="0" w:firstRowLastColumn="0" w:lastRowFirstColumn="0" w:lastRowLastColumn="0"/>
+            </w:pPr>
+            <w:proofErr w:type="spellStart"/>
+            <w:r>
               <w:t>Topic</w:t>
             </w:r>
             <w:r>
@@ -22310,37 +22335,6 @@
               <w:t>]</w:t>
             </w:r>
           </w:p>
-          <w:p>
-            <w:pPr>
-              <w:numPr>
-                <w:ilvl w:val="1"/>
-                <w:numId w:val="19"/>
-              </w:numPr>
-              <w:cnfStyle w:val="000000000000" w:firstRow="0" w:lastRow="0" w:firstColumn="0" w:lastColumn="0" w:oddVBand="0" w:evenVBand="0" w:oddHBand="0" w:evenHBand="0" w:firstRowFirstColumn="0" w:firstRowLastColumn="0" w:lastRowFirstColumn="0" w:lastRowLastColumn="0"/>
-            </w:pPr>
-            <w:proofErr w:type="spellStart"/>
-            <w:r>
-              <w:t>Request</w:t>
-            </w:r>
-            <w:r>
-              <w:t>Content</w:t>
-            </w:r>
-            <w:proofErr w:type="spellEnd"/>
-            <w:r>
-              <w:t xml:space="preserve"> (</w:t>
-            </w:r>
-            <w:proofErr w:type="spellStart"/>
-            <w:r>
-              <w:rPr>
-                <w:i/>
-              </w:rPr>
-              <w:t>xs:any</w:t>
-            </w:r>
-            <w:proofErr w:type="spellEnd"/>
-            <w:r>
-              <w:t>) [1]</w:t>
-            </w:r>
-          </w:p>
         </w:tc>
       </w:tr>
       <w:tr>
@@ -22380,10 +22374,12 @@
       <w:pPr>
         <w:pStyle w:val="Heading3"/>
       </w:pPr>
-      <w:bookmarkStart w:id="77" w:name="_Toc301264022"/>
+      <w:bookmarkStart w:id="76" w:name="_Toc301264022"/>
       <w:r>
         <w:t>Remove Request</w:t>
       </w:r>
+      <w:bookmarkStart w:id="77" w:name="_GoBack"/>
+      <w:bookmarkEnd w:id="76"/>
       <w:bookmarkEnd w:id="77"/>
     </w:p>
     <w:tbl>
@@ -24331,6 +24327,34 @@
             </w:pPr>
             <w:proofErr w:type="spellStart"/>
             <w:r>
+              <w:t>RequestContent</w:t>
+            </w:r>
+            <w:proofErr w:type="spellEnd"/>
+            <w:r>
+              <w:t xml:space="preserve"> (</w:t>
+            </w:r>
+            <w:proofErr w:type="spellStart"/>
+            <w:r>
+              <w:rPr>
+                <w:i/>
+              </w:rPr>
+              <w:t>xs:any</w:t>
+            </w:r>
+            <w:proofErr w:type="spellEnd"/>
+            <w:r>
+              <w:t>) [1]</w:t>
+            </w:r>
+          </w:p>
+          <w:p>
+            <w:pPr>
+              <w:numPr>
+                <w:ilvl w:val="0"/>
+                <w:numId w:val="19"/>
+              </w:numPr>
+              <w:cnfStyle w:val="000000000000" w:firstRow="0" w:lastRow="0" w:firstColumn="0" w:lastColumn="0" w:oddVBand="0" w:evenVBand="0" w:oddHBand="0" w:evenHBand="0" w:firstRowFirstColumn="0" w:firstRowLastColumn="0" w:lastRowFirstColumn="0" w:lastRowLastColumn="0"/>
+            </w:pPr>
+            <w:proofErr w:type="spellStart"/>
+            <w:r>
               <w:t>Topic</w:t>
             </w:r>
             <w:r>
@@ -24364,34 +24388,6 @@
             </w:r>
             <w:r>
               <w:t>]</w:t>
-            </w:r>
-          </w:p>
-          <w:p>
-            <w:pPr>
-              <w:numPr>
-                <w:ilvl w:val="0"/>
-                <w:numId w:val="19"/>
-              </w:numPr>
-              <w:cnfStyle w:val="000000000000" w:firstRow="0" w:lastRow="0" w:firstColumn="0" w:lastColumn="0" w:oddVBand="0" w:evenVBand="0" w:oddHBand="0" w:evenHBand="0" w:firstRowFirstColumn="0" w:firstRowLastColumn="0" w:lastRowFirstColumn="0" w:lastRowLastColumn="0"/>
-            </w:pPr>
-            <w:proofErr w:type="spellStart"/>
-            <w:r>
-              <w:t>RequestContent</w:t>
-            </w:r>
-            <w:proofErr w:type="spellEnd"/>
-            <w:r>
-              <w:t xml:space="preserve"> (</w:t>
-            </w:r>
-            <w:proofErr w:type="spellStart"/>
-            <w:r>
-              <w:rPr>
-                <w:i/>
-              </w:rPr>
-              <w:t>xs:any</w:t>
-            </w:r>
-            <w:proofErr w:type="spellEnd"/>
-            <w:r>
-              <w:t>) [1]</w:t>
             </w:r>
           </w:p>
         </w:tc>
@@ -26186,7 +26182,7 @@
         <w:rStyle w:val="PageNumber"/>
         <w:noProof/>
       </w:rPr>
-      <w:t>28</w:t>
+      <w:t>34</w:t>
     </w:r>
     <w:r>
       <w:rPr>
@@ -30290,7 +30286,7 @@
 </file>
 
 <file path=customXml/itemProps1.xml><?xml version="1.0" encoding="utf-8"?>
-<ds:datastoreItem xmlns:ds="http://schemas.openxmlformats.org/officeDocument/2006/customXml" ds:itemID="{C6F2EF17-B6AC-4E71-87AF-D4D7F6AB570C}">
+<ds:datastoreItem xmlns:ds="http://schemas.openxmlformats.org/officeDocument/2006/customXml" ds:itemID="{25854E42-DB9E-4708-9E22-2EAFF9A16886}">
   <ds:schemaRefs>
     <ds:schemaRef ds:uri="http://schemas.openxmlformats.org/officeDocument/2006/bibliography"/>
   </ds:schemaRefs>
@@ -30298,7 +30294,7 @@
 </file>
 
 <file path=customXml/itemProps2.xml><?xml version="1.0" encoding="utf-8"?>
-<ds:datastoreItem xmlns:ds="http://schemas.openxmlformats.org/officeDocument/2006/customXml" ds:itemID="{748CB7F2-0AA9-4C15-8972-BDA11215F326}">
+<ds:datastoreItem xmlns:ds="http://schemas.openxmlformats.org/officeDocument/2006/customXml" ds:itemID="{BE02AD9F-66ED-4FBB-A74C-2237A23FA091}">
   <ds:schemaRefs>
     <ds:schemaRef ds:uri="http://schemas.openxmlformats.org/officeDocument/2006/bibliography"/>
   </ds:schemaRefs>

</xml_diff>

<commit_message>
Removed behavior statements about uniquely identifying and application and channel pair
</commit_message>
<xml_diff>
--- a/0-Doc/OpenO&M Information Service Bus Model Specification.docx
+++ b/0-Doc/OpenO&M Information Service Bus Model Specification.docx
@@ -13804,14 +13804,27 @@
       <w:r>
         <w:t xml:space="preserve">Figure </w:t>
       </w:r>
-      <w:fldSimple w:instr=" SEQ Figure \* ARABIC ">
-        <w:r>
-          <w:rPr>
-            <w:noProof/>
-          </w:rPr>
-          <w:t>14</w:t>
-        </w:r>
-      </w:fldSimple>
+      <w:r>
+        <w:fldChar w:fldCharType="begin"/>
+      </w:r>
+      <w:r>
+        <w:instrText xml:space="preserve"> SEQ Figure \* ARABIC </w:instrText>
+      </w:r>
+      <w:r>
+        <w:fldChar w:fldCharType="separate"/>
+      </w:r>
+      <w:r>
+        <w:rPr>
+          <w:noProof/>
+        </w:rPr>
+        <w:t>14</w:t>
+      </w:r>
+      <w:r>
+        <w:rPr>
+          <w:noProof/>
+        </w:rPr>
+        <w:fldChar w:fldCharType="end"/>
+      </w:r>
       <w:bookmarkEnd w:id="38"/>
       <w:r>
         <w:t xml:space="preserve"> – Message </w:t>
@@ -13990,14 +14003,27 @@
       <w:r>
         <w:t xml:space="preserve">Figure </w:t>
       </w:r>
-      <w:fldSimple w:instr=" SEQ Figure \* ARABIC ">
-        <w:r>
-          <w:rPr>
-            <w:noProof/>
-          </w:rPr>
-          <w:t>15</w:t>
-        </w:r>
-      </w:fldSimple>
+      <w:r>
+        <w:fldChar w:fldCharType="begin"/>
+      </w:r>
+      <w:r>
+        <w:instrText xml:space="preserve"> SEQ Figure \* ARABIC </w:instrText>
+      </w:r>
+      <w:r>
+        <w:fldChar w:fldCharType="separate"/>
+      </w:r>
+      <w:r>
+        <w:rPr>
+          <w:noProof/>
+        </w:rPr>
+        <w:t>15</w:t>
+      </w:r>
+      <w:r>
+        <w:rPr>
+          <w:noProof/>
+        </w:rPr>
+        <w:fldChar w:fldCharType="end"/>
+      </w:r>
       <w:r>
         <w:t xml:space="preserve"> – Security of Channels</w:t>
       </w:r>
@@ -14060,25 +14086,10 @@
         <w:rPr>
           <w:i/>
         </w:rPr>
-        <w:t>ISBM Service Provide</w:t>
-      </w:r>
-      <w:r>
-        <w:rPr>
-          <w:i/>
-        </w:rPr>
-        <w:t>r</w:t>
-      </w:r>
-      <w:r>
-        <w:rPr>
-          <w:i/>
-        </w:rPr>
-        <w:t>s</w:t>
-      </w:r>
-      <w:r>
-        <w:t xml:space="preserve"> m</w:t>
-      </w:r>
-      <w:r>
-        <w:t>ust support, at a minimum, the three aforementioned security token formats;</w:t>
+        <w:t>ISBM Service Providers</w:t>
+      </w:r>
+      <w:r>
+        <w:t xml:space="preserve"> must support, at a minimum, the three aforementioned security token formats;</w:t>
       </w:r>
       <w:r>
         <w:rPr>
@@ -17149,14 +17160,30 @@
       <w:r>
         <w:t xml:space="preserve">Figure </w:t>
       </w:r>
-      <w:fldSimple w:instr=" SEQ Figure \* ARABIC ">
-        <w:r>
-          <w:rPr>
-            <w:noProof/>
-          </w:rPr>
-          <w:t>16</w:t>
-        </w:r>
-      </w:fldSimple>
+      <w:r>
+        <w:fldChar w:fldCharType="begin"/>
+      </w:r>
+      <w:r>
+        <w:instrText xml:space="preserve"> SEQ F</w:instrText>
+      </w:r>
+      <w:r>
+        <w:instrText xml:space="preserve">igure \* ARABIC </w:instrText>
+      </w:r>
+      <w:r>
+        <w:fldChar w:fldCharType="separate"/>
+      </w:r>
+      <w:r>
+        <w:rPr>
+          <w:noProof/>
+        </w:rPr>
+        <w:t>16</w:t>
+      </w:r>
+      <w:r>
+        <w:rPr>
+          <w:noProof/>
+        </w:rPr>
+        <w:fldChar w:fldCharType="end"/>
+      </w:r>
       <w:bookmarkEnd w:id="45"/>
       <w:r>
         <w:t xml:space="preserve"> - Security Token Service</w:t>
@@ -21354,14 +21381,27 @@
       <w:r>
         <w:t xml:space="preserve">Figure </w:t>
       </w:r>
-      <w:fldSimple w:instr=" SEQ Figure \* ARABIC ">
-        <w:r>
-          <w:rPr>
-            <w:noProof/>
-          </w:rPr>
-          <w:t>19</w:t>
-        </w:r>
-      </w:fldSimple>
+      <w:r>
+        <w:fldChar w:fldCharType="begin"/>
+      </w:r>
+      <w:r>
+        <w:instrText xml:space="preserve"> SEQ Figure \* ARABIC </w:instrText>
+      </w:r>
+      <w:r>
+        <w:fldChar w:fldCharType="separate"/>
+      </w:r>
+      <w:r>
+        <w:rPr>
+          <w:noProof/>
+        </w:rPr>
+        <w:t>19</w:t>
+      </w:r>
+      <w:r>
+        <w:rPr>
+          <w:noProof/>
+        </w:rPr>
+        <w:fldChar w:fldCharType="end"/>
+      </w:r>
       <w:r>
         <w:t xml:space="preserve"> –</w:t>
       </w:r>
@@ -23765,13 +23805,7 @@
             </w:pPr>
             <w:proofErr w:type="spellStart"/>
             <w:r>
-              <w:t>Invalid</w:t>
-            </w:r>
-            <w:r>
-              <w:t>Security</w:t>
-            </w:r>
-            <w:r>
-              <w:t>TokenFault</w:t>
+              <w:t>InvalidSecurityTokenFault</w:t>
             </w:r>
             <w:proofErr w:type="spellEnd"/>
           </w:p>
@@ -26942,49 +26976,6 @@
           </w:tcPr>
           <w:p>
             <w:pPr>
-              <w:numPr>
-                <w:ilvl w:val="0"/>
-                <w:numId w:val="19"/>
-              </w:numPr>
-              <w:cnfStyle w:val="000000000000" w:firstRow="0" w:lastRow="0" w:firstColumn="0" w:lastColumn="0" w:oddVBand="0" w:evenVBand="0" w:oddHBand="0" w:evenHBand="0" w:firstRowFirstColumn="0" w:firstRowLastColumn="0" w:lastRowFirstColumn="0" w:lastRowLastColumn="0"/>
-            </w:pPr>
-            <w:r>
-              <w:t xml:space="preserve">The ISBM creates a session and returns the </w:t>
-            </w:r>
-            <w:proofErr w:type="spellStart"/>
-            <w:r>
-              <w:t>S</w:t>
-            </w:r>
-            <w:r>
-              <w:t>essionID</w:t>
-            </w:r>
-            <w:proofErr w:type="spellEnd"/>
-            <w:r>
-              <w:t xml:space="preserve"> that uniquely identifies the application and channel pair.</w:t>
-            </w:r>
-          </w:p>
-          <w:p>
-            <w:pPr>
-              <w:numPr>
-                <w:ilvl w:val="0"/>
-                <w:numId w:val="19"/>
-              </w:numPr>
-              <w:cnfStyle w:val="000000000000" w:firstRow="0" w:lastRow="0" w:firstColumn="0" w:lastColumn="0" w:oddVBand="0" w:evenVBand="0" w:oddHBand="0" w:evenHBand="0" w:firstRowFirstColumn="0" w:firstRowLastColumn="0" w:lastRowFirstColumn="0" w:lastRowLastColumn="0"/>
-            </w:pPr>
-            <w:r>
-              <w:t xml:space="preserve">If a session already exists (i.e. has not been closed) for the application and channel pair, the existing </w:t>
-            </w:r>
-            <w:proofErr w:type="spellStart"/>
-            <w:r>
-              <w:t>SessionID</w:t>
-            </w:r>
-            <w:proofErr w:type="spellEnd"/>
-            <w:r>
-              <w:t xml:space="preserve"> is returned.</w:t>
-            </w:r>
-          </w:p>
-          <w:p>
-            <w:pPr>
               <w:keepLines/>
               <w:numPr>
                 <w:ilvl w:val="0"/>
@@ -27719,7 +27710,6 @@
       </w:pPr>
       <w:bookmarkStart w:id="79" w:name="_Toc315071377"/>
       <w:r>
-        <w:lastRenderedPageBreak/>
         <w:t>Expire</w:t>
       </w:r>
       <w:r>
@@ -27879,6 +27869,7 @@
           </w:tcPr>
           <w:p>
             <w:r>
+              <w:lastRenderedPageBreak/>
               <w:t>Behavior</w:t>
             </w:r>
           </w:p>
@@ -28589,15 +28580,23 @@
               <w:cnfStyle w:val="000000000000" w:firstRow="0" w:lastRow="0" w:firstColumn="0" w:lastColumn="0" w:oddVBand="0" w:evenVBand="0" w:oddHBand="0" w:evenHBand="0" w:firstRowFirstColumn="0" w:firstRowLastColumn="0" w:lastRowFirstColumn="0" w:lastRowLastColumn="0"/>
             </w:pPr>
             <w:r>
-              <w:t xml:space="preserve">The ISBM creates a session and returns the </w:t>
-            </w:r>
-            <w:proofErr w:type="spellStart"/>
-            <w:r>
-              <w:t>SessionID</w:t>
-            </w:r>
-            <w:proofErr w:type="spellEnd"/>
-            <w:r>
-              <w:t xml:space="preserve"> that uniquely identifies the application and channel pair.</w:t>
+              <w:t xml:space="preserve">If the </w:t>
+            </w:r>
+            <w:proofErr w:type="spellStart"/>
+            <w:r>
+              <w:t>ChannelID</w:t>
+            </w:r>
+            <w:proofErr w:type="spellEnd"/>
+            <w:r>
+              <w:t xml:space="preserve"> does not exist, then an </w:t>
+            </w:r>
+            <w:proofErr w:type="spellStart"/>
+            <w:r>
+              <w:t>InvalidChannelFault</w:t>
+            </w:r>
+            <w:proofErr w:type="spellEnd"/>
+            <w:r>
+              <w:t xml:space="preserve"> is thrown.</w:t>
             </w:r>
           </w:p>
           <w:p>
@@ -28613,15 +28612,24 @@
             </w:r>
             <w:proofErr w:type="spellStart"/>
             <w:r>
-              <w:t>ChannelID</w:t>
-            </w:r>
-            <w:proofErr w:type="spellEnd"/>
-            <w:r>
-              <w:t xml:space="preserve"> does not exist, then an </w:t>
-            </w:r>
-            <w:proofErr w:type="spellStart"/>
-            <w:r>
-              <w:t>InvalidChannelFault</w:t>
+              <w:t>C</w:t>
+            </w:r>
+            <w:r>
+              <w:t>hannel</w:t>
+            </w:r>
+            <w:r>
+              <w:t>T</w:t>
+            </w:r>
+            <w:r>
+              <w:t>ype</w:t>
+            </w:r>
+            <w:proofErr w:type="spellEnd"/>
+            <w:r>
+              <w:t xml:space="preserve"> is not a Publication type, then an </w:t>
+            </w:r>
+            <w:proofErr w:type="spellStart"/>
+            <w:r>
+              <w:t>InvalidChannelTypeFault</w:t>
             </w:r>
             <w:proofErr w:type="spellEnd"/>
             <w:r>
@@ -28637,28 +28645,19 @@
               <w:cnfStyle w:val="000000000000" w:firstRow="0" w:lastRow="0" w:firstColumn="0" w:lastColumn="0" w:oddVBand="0" w:evenVBand="0" w:oddHBand="0" w:evenHBand="0" w:firstRowFirstColumn="0" w:firstRowLastColumn="0" w:lastRowFirstColumn="0" w:lastRowLastColumn="0"/>
             </w:pPr>
             <w:r>
-              <w:t xml:space="preserve">If the </w:t>
-            </w:r>
-            <w:proofErr w:type="spellStart"/>
-            <w:r>
-              <w:t>C</w:t>
-            </w:r>
-            <w:r>
-              <w:t>hannel</w:t>
-            </w:r>
-            <w:r>
-              <w:t>T</w:t>
-            </w:r>
-            <w:r>
-              <w:t>ype</w:t>
-            </w:r>
-            <w:proofErr w:type="spellEnd"/>
-            <w:r>
-              <w:t xml:space="preserve"> is not a Publication type, then an </w:t>
-            </w:r>
-            <w:proofErr w:type="spellStart"/>
-            <w:r>
-              <w:t>InvalidChannelTypeFault</w:t>
+              <w:t xml:space="preserve">If any of the </w:t>
+            </w:r>
+            <w:proofErr w:type="spellStart"/>
+            <w:r>
+              <w:t>TopicNames</w:t>
+            </w:r>
+            <w:proofErr w:type="spellEnd"/>
+            <w:r>
+              <w:t xml:space="preserve"> do not exist for the channel or do not belong to the channel, then an </w:t>
+            </w:r>
+            <w:proofErr w:type="spellStart"/>
+            <w:r>
+              <w:t>InvalidTopicFault</w:t>
             </w:r>
             <w:proofErr w:type="spellEnd"/>
             <w:r>
@@ -28674,23 +28673,25 @@
               <w:cnfStyle w:val="000000000000" w:firstRow="0" w:lastRow="0" w:firstColumn="0" w:lastColumn="0" w:oddVBand="0" w:evenVBand="0" w:oddHBand="0" w:evenHBand="0" w:firstRowFirstColumn="0" w:firstRowLastColumn="0" w:lastRowFirstColumn="0" w:lastRowLastColumn="0"/>
             </w:pPr>
             <w:r>
-              <w:t xml:space="preserve">If any of the </w:t>
-            </w:r>
-            <w:proofErr w:type="spellStart"/>
-            <w:r>
-              <w:t>TopicNames</w:t>
-            </w:r>
-            <w:proofErr w:type="spellEnd"/>
-            <w:r>
-              <w:t xml:space="preserve"> do not exist for the channel or do not belong </w:t>
-            </w:r>
-            <w:r>
-              <w:lastRenderedPageBreak/>
-              <w:t xml:space="preserve">to the channel, then an </w:t>
-            </w:r>
-            <w:proofErr w:type="spellStart"/>
-            <w:r>
-              <w:t>InvalidTopicFault</w:t>
+              <w:t xml:space="preserve">If multiple Namespace Prefixes exist with different </w:t>
+            </w:r>
+            <w:proofErr w:type="spellStart"/>
+            <w:r>
+              <w:t>NamespaceNames</w:t>
+            </w:r>
+            <w:proofErr w:type="spellEnd"/>
+            <w:r>
+              <w:t xml:space="preserve">, then a </w:t>
+            </w:r>
+            <w:proofErr w:type="spellStart"/>
+            <w:r>
+              <w:t>Duplicate</w:t>
+            </w:r>
+            <w:r>
+              <w:t>Namespace</w:t>
+            </w:r>
+            <w:r>
+              <w:t>PrefixFault</w:t>
             </w:r>
             <w:proofErr w:type="spellEnd"/>
             <w:r>
@@ -28706,31 +28707,43 @@
               <w:cnfStyle w:val="000000000000" w:firstRow="0" w:lastRow="0" w:firstColumn="0" w:lastColumn="0" w:oddVBand="0" w:evenVBand="0" w:oddHBand="0" w:evenHBand="0" w:firstRowFirstColumn="0" w:firstRowLastColumn="0" w:lastRowFirstColumn="0" w:lastRowLastColumn="0"/>
             </w:pPr>
             <w:r>
-              <w:t xml:space="preserve">If multiple Namespace Prefixes exist with different </w:t>
-            </w:r>
-            <w:proofErr w:type="spellStart"/>
-            <w:r>
-              <w:t>NamespaceNames</w:t>
-            </w:r>
-            <w:proofErr w:type="spellEnd"/>
-            <w:r>
-              <w:t xml:space="preserve">, then a </w:t>
-            </w:r>
-            <w:proofErr w:type="spellStart"/>
-            <w:r>
-              <w:t>Duplicate</w:t>
-            </w:r>
-            <w:r>
-              <w:t>Namespace</w:t>
-            </w:r>
-            <w:r>
-              <w:t>PrefixFault</w:t>
+              <w:t xml:space="preserve">If the specified channel is assigned security tokens and the specified </w:t>
+            </w:r>
+            <w:proofErr w:type="spellStart"/>
+            <w:r>
+              <w:t>SecurityToken</w:t>
+            </w:r>
+            <w:proofErr w:type="spellEnd"/>
+            <w:r>
+              <w:t xml:space="preserve"> does not match a token assigned to the specified channel, then an </w:t>
+            </w:r>
+            <w:proofErr w:type="spellStart"/>
+            <w:r>
+              <w:t>InvalidChannelTokenFault</w:t>
             </w:r>
             <w:proofErr w:type="spellEnd"/>
             <w:r>
               <w:t xml:space="preserve"> is thrown.</w:t>
             </w:r>
           </w:p>
+        </w:tc>
+      </w:tr>
+      <w:tr>
+        <w:tc>
+          <w:tcPr>
+            <w:cnfStyle w:val="001000000000" w:firstRow="0" w:lastRow="0" w:firstColumn="1" w:lastColumn="0" w:oddVBand="0" w:evenVBand="0" w:oddHBand="0" w:evenHBand="0" w:firstRowFirstColumn="0" w:firstRowLastColumn="0" w:lastRowFirstColumn="0" w:lastRowLastColumn="0"/>
+            <w:tcW w:w="1964" w:type="dxa"/>
+          </w:tcPr>
+          <w:p>
+            <w:r>
+              <w:t>Returns</w:t>
+            </w:r>
+          </w:p>
+        </w:tc>
+        <w:tc>
+          <w:tcPr>
+            <w:tcW w:w="6933" w:type="dxa"/>
+          </w:tcPr>
           <w:p>
             <w:pPr>
               <w:numPr>
@@ -28739,24 +28752,27 @@
               </w:numPr>
               <w:cnfStyle w:val="000000000000" w:firstRow="0" w:lastRow="0" w:firstColumn="0" w:lastColumn="0" w:oddVBand="0" w:evenVBand="0" w:oddHBand="0" w:evenHBand="0" w:firstRowFirstColumn="0" w:firstRowLastColumn="0" w:lastRowFirstColumn="0" w:lastRowLastColumn="0"/>
             </w:pPr>
-            <w:r>
-              <w:t xml:space="preserve">If the specified channel is assigned security tokens and the specified </w:t>
-            </w:r>
-            <w:proofErr w:type="spellStart"/>
-            <w:r>
-              <w:t>SecurityToken</w:t>
-            </w:r>
-            <w:proofErr w:type="spellEnd"/>
-            <w:r>
-              <w:t xml:space="preserve"> does not match a token assigned to the specified channel, then an </w:t>
-            </w:r>
-            <w:proofErr w:type="spellStart"/>
-            <w:r>
-              <w:t>InvalidChannelTokenFault</w:t>
-            </w:r>
-            <w:proofErr w:type="spellEnd"/>
-            <w:r>
-              <w:t xml:space="preserve"> is thrown.</w:t>
+            <w:proofErr w:type="spellStart"/>
+            <w:r>
+              <w:t>Session</w:t>
+            </w:r>
+            <w:r>
+              <w:t>ID</w:t>
+            </w:r>
+            <w:proofErr w:type="spellEnd"/>
+            <w:r>
+              <w:t xml:space="preserve"> (</w:t>
+            </w:r>
+            <w:proofErr w:type="spellStart"/>
+            <w:r>
+              <w:rPr>
+                <w:i/>
+              </w:rPr>
+              <w:t>xs:string</w:t>
+            </w:r>
+            <w:proofErr w:type="spellEnd"/>
+            <w:r>
+              <w:t>) [1]</w:t>
             </w:r>
           </w:p>
         </w:tc>
@@ -28769,8 +28785,7 @@
           </w:tcPr>
           <w:p>
             <w:r>
-              <w:lastRenderedPageBreak/>
-              <w:t>Returns</w:t>
+              <w:t>Faults</w:t>
             </w:r>
           </w:p>
         </w:tc>
@@ -28788,45 +28803,10 @@
             </w:pPr>
             <w:proofErr w:type="spellStart"/>
             <w:r>
-              <w:t>Session</w:t>
-            </w:r>
-            <w:r>
-              <w:t>ID</w:t>
-            </w:r>
-            <w:proofErr w:type="spellEnd"/>
-            <w:r>
-              <w:t xml:space="preserve"> (</w:t>
-            </w:r>
-            <w:proofErr w:type="spellStart"/>
-            <w:r>
-              <w:rPr>
-                <w:i/>
-              </w:rPr>
-              <w:t>xs:string</w:t>
-            </w:r>
-            <w:proofErr w:type="spellEnd"/>
-            <w:r>
-              <w:t>) [1]</w:t>
-            </w:r>
-          </w:p>
-        </w:tc>
-      </w:tr>
-      <w:tr>
-        <w:tc>
-          <w:tcPr>
-            <w:cnfStyle w:val="001000000000" w:firstRow="0" w:lastRow="0" w:firstColumn="1" w:lastColumn="0" w:oddVBand="0" w:evenVBand="0" w:oddHBand="0" w:evenHBand="0" w:firstRowFirstColumn="0" w:firstRowLastColumn="0" w:lastRowFirstColumn="0" w:lastRowLastColumn="0"/>
-            <w:tcW w:w="1964" w:type="dxa"/>
-          </w:tcPr>
-          <w:p>
-            <w:r>
-              <w:t>Faults</w:t>
-            </w:r>
-          </w:p>
-        </w:tc>
-        <w:tc>
-          <w:tcPr>
-            <w:tcW w:w="6933" w:type="dxa"/>
-          </w:tcPr>
+              <w:t>InvalidChannelFault</w:t>
+            </w:r>
+            <w:proofErr w:type="spellEnd"/>
+          </w:p>
           <w:p>
             <w:pPr>
               <w:numPr>
@@ -28837,7 +28817,8 @@
             </w:pPr>
             <w:proofErr w:type="spellStart"/>
             <w:r>
-              <w:t>InvalidChannelFault</w:t>
+              <w:lastRenderedPageBreak/>
+              <w:t>InvalidChannelTypeFault</w:t>
             </w:r>
             <w:proofErr w:type="spellEnd"/>
           </w:p>
@@ -28851,7 +28832,7 @@
             </w:pPr>
             <w:proofErr w:type="spellStart"/>
             <w:r>
-              <w:t>InvalidChannelTypeFault</w:t>
+              <w:t>InvalidTopicFault</w:t>
             </w:r>
             <w:proofErr w:type="spellEnd"/>
           </w:p>
@@ -28865,7 +28846,13 @@
             </w:pPr>
             <w:proofErr w:type="spellStart"/>
             <w:r>
-              <w:t>InvalidTopicFault</w:t>
+              <w:t>Duplicate</w:t>
+            </w:r>
+            <w:r>
+              <w:t>Namespace</w:t>
+            </w:r>
+            <w:r>
+              <w:t>PrefixFault</w:t>
             </w:r>
             <w:proofErr w:type="spellEnd"/>
           </w:p>
@@ -28879,26 +28866,6 @@
             </w:pPr>
             <w:proofErr w:type="spellStart"/>
             <w:r>
-              <w:t>Duplicate</w:t>
-            </w:r>
-            <w:r>
-              <w:t>Namespace</w:t>
-            </w:r>
-            <w:r>
-              <w:t>PrefixFault</w:t>
-            </w:r>
-            <w:proofErr w:type="spellEnd"/>
-          </w:p>
-          <w:p>
-            <w:pPr>
-              <w:numPr>
-                <w:ilvl w:val="0"/>
-                <w:numId w:val="19"/>
-              </w:numPr>
-              <w:cnfStyle w:val="000000000000" w:firstRow="0" w:lastRow="0" w:firstColumn="0" w:lastColumn="0" w:oddVBand="0" w:evenVBand="0" w:oddHBand="0" w:evenHBand="0" w:firstRowFirstColumn="0" w:firstRowLastColumn="0" w:lastRowFirstColumn="0" w:lastRowLastColumn="0"/>
-            </w:pPr>
-            <w:proofErr w:type="spellStart"/>
-            <w:r>
               <w:t>InvalidChannelTokenFault</w:t>
             </w:r>
             <w:proofErr w:type="spellEnd"/>
@@ -28912,6 +28879,7 @@
       </w:pPr>
       <w:bookmarkStart w:id="83" w:name="_Toc315071381"/>
       <w:r>
+        <w:lastRenderedPageBreak/>
         <w:t>Read Publication</w:t>
       </w:r>
       <w:bookmarkEnd w:id="83"/>
@@ -28981,12 +28949,7 @@
               <w:t xml:space="preserve">Returns </w:t>
             </w:r>
             <w:r>
-              <w:t>the</w:t>
-            </w:r>
-            <w:bookmarkStart w:id="84" w:name="_GoBack"/>
-            <w:bookmarkEnd w:id="84"/>
-            <w:r>
-              <w:t xml:space="preserve"> </w:t>
+              <w:t xml:space="preserve">the </w:t>
             </w:r>
             <w:r>
               <w:t xml:space="preserve">first </w:t>
@@ -29304,11 +29267,11 @@
       <w:pPr>
         <w:pStyle w:val="Heading3"/>
       </w:pPr>
-      <w:bookmarkStart w:id="85" w:name="_Toc315071383"/>
+      <w:bookmarkStart w:id="84" w:name="_Toc315071383"/>
       <w:r>
         <w:t>Close Subscription Session</w:t>
       </w:r>
-      <w:bookmarkEnd w:id="85"/>
+      <w:bookmarkEnd w:id="84"/>
     </w:p>
     <w:tbl>
       <w:tblPr>
@@ -29536,34 +29499,33 @@
       <w:pPr>
         <w:pStyle w:val="Heading2"/>
       </w:pPr>
-      <w:bookmarkStart w:id="86" w:name="_Toc315071384"/>
-      <w:r>
-        <w:lastRenderedPageBreak/>
+      <w:bookmarkStart w:id="85" w:name="_Toc315071384"/>
+      <w:r>
         <w:t>ISBM Provider Request Services</w:t>
       </w:r>
+      <w:bookmarkEnd w:id="85"/>
+    </w:p>
+    <w:p>
+      <w:pPr>
+        <w:pStyle w:val="Heading3"/>
+      </w:pPr>
+      <w:bookmarkStart w:id="86" w:name="_Toc315071385"/>
+      <w:r>
+        <w:t>Open</w:t>
+      </w:r>
+      <w:r>
+        <w:t xml:space="preserve"> </w:t>
+      </w:r>
+      <w:r>
+        <w:t xml:space="preserve">Read </w:t>
+      </w:r>
+      <w:r>
+        <w:t xml:space="preserve">Request </w:t>
+      </w:r>
+      <w:r>
+        <w:t>Session</w:t>
+      </w:r>
       <w:bookmarkEnd w:id="86"/>
-    </w:p>
-    <w:p>
-      <w:pPr>
-        <w:pStyle w:val="Heading3"/>
-      </w:pPr>
-      <w:bookmarkStart w:id="87" w:name="_Toc315071385"/>
-      <w:r>
-        <w:t>Open</w:t>
-      </w:r>
-      <w:r>
-        <w:t xml:space="preserve"> </w:t>
-      </w:r>
-      <w:r>
-        <w:t xml:space="preserve">Read </w:t>
-      </w:r>
-      <w:r>
-        <w:t xml:space="preserve">Request </w:t>
-      </w:r>
-      <w:r>
-        <w:t>Session</w:t>
-      </w:r>
-      <w:bookmarkEnd w:id="87"/>
     </w:p>
     <w:tbl>
       <w:tblPr>
@@ -29827,6 +29789,7 @@
             </w:pPr>
             <w:proofErr w:type="spellStart"/>
             <w:r>
+              <w:lastRenderedPageBreak/>
               <w:t>SecurityToken</w:t>
             </w:r>
             <w:proofErr w:type="spellEnd"/>
@@ -29855,6 +29818,7 @@
           </w:tcPr>
           <w:p>
             <w:r>
+              <w:lastRenderedPageBreak/>
               <w:t>Behavior</w:t>
             </w:r>
           </w:p>
@@ -29872,15 +29836,23 @@
               <w:cnfStyle w:val="000000000000" w:firstRow="0" w:lastRow="0" w:firstColumn="0" w:lastColumn="0" w:oddVBand="0" w:evenVBand="0" w:oddHBand="0" w:evenHBand="0" w:firstRowFirstColumn="0" w:firstRowLastColumn="0" w:lastRowFirstColumn="0" w:lastRowLastColumn="0"/>
             </w:pPr>
             <w:r>
-              <w:t xml:space="preserve">The ISBM creates a session and returns the </w:t>
-            </w:r>
-            <w:proofErr w:type="spellStart"/>
-            <w:r>
-              <w:t>SessionID</w:t>
-            </w:r>
-            <w:proofErr w:type="spellEnd"/>
-            <w:r>
-              <w:t xml:space="preserve"> that uniquely identifies the application and channel pair.</w:t>
+              <w:t xml:space="preserve">If the </w:t>
+            </w:r>
+            <w:proofErr w:type="spellStart"/>
+            <w:r>
+              <w:t>ChannelID</w:t>
+            </w:r>
+            <w:proofErr w:type="spellEnd"/>
+            <w:r>
+              <w:t xml:space="preserve"> does not exist, then an </w:t>
+            </w:r>
+            <w:proofErr w:type="spellStart"/>
+            <w:r>
+              <w:t>InvalidChannelFault</w:t>
+            </w:r>
+            <w:proofErr w:type="spellEnd"/>
+            <w:r>
+              <w:t xml:space="preserve"> is thrown.</w:t>
             </w:r>
           </w:p>
           <w:p>
@@ -29896,15 +29868,24 @@
             </w:r>
             <w:proofErr w:type="spellStart"/>
             <w:r>
-              <w:t>ChannelID</w:t>
-            </w:r>
-            <w:proofErr w:type="spellEnd"/>
-            <w:r>
-              <w:t xml:space="preserve"> does not exist, then an </w:t>
-            </w:r>
-            <w:proofErr w:type="spellStart"/>
-            <w:r>
-              <w:t>InvalidChannelFault</w:t>
+              <w:t>C</w:t>
+            </w:r>
+            <w:r>
+              <w:t>hannel</w:t>
+            </w:r>
+            <w:r>
+              <w:t>T</w:t>
+            </w:r>
+            <w:r>
+              <w:t>ype</w:t>
+            </w:r>
+            <w:proofErr w:type="spellEnd"/>
+            <w:r>
+              <w:t xml:space="preserve"> is not a Request type, then an </w:t>
+            </w:r>
+            <w:proofErr w:type="spellStart"/>
+            <w:r>
+              <w:t>InvalidChannelTypeFault</w:t>
             </w:r>
             <w:proofErr w:type="spellEnd"/>
             <w:r>
@@ -29920,28 +29901,11 @@
               <w:cnfStyle w:val="000000000000" w:firstRow="0" w:lastRow="0" w:firstColumn="0" w:lastColumn="0" w:oddVBand="0" w:evenVBand="0" w:oddHBand="0" w:evenHBand="0" w:firstRowFirstColumn="0" w:firstRowLastColumn="0" w:lastRowFirstColumn="0" w:lastRowLastColumn="0"/>
             </w:pPr>
             <w:r>
-              <w:t xml:space="preserve">If the </w:t>
-            </w:r>
-            <w:proofErr w:type="spellStart"/>
-            <w:r>
-              <w:t>C</w:t>
-            </w:r>
-            <w:r>
-              <w:t>hannel</w:t>
-            </w:r>
-            <w:r>
-              <w:t>T</w:t>
-            </w:r>
-            <w:r>
-              <w:t>ype</w:t>
-            </w:r>
-            <w:proofErr w:type="spellEnd"/>
-            <w:r>
-              <w:t xml:space="preserve"> is not a Request type, then an </w:t>
-            </w:r>
-            <w:proofErr w:type="spellStart"/>
-            <w:r>
-              <w:t>InvalidChannelTypeFault</w:t>
+              <w:t xml:space="preserve">If any of the Topic Names do not exist for the channel or do not belong to the channel, then an </w:t>
+            </w:r>
+            <w:proofErr w:type="spellStart"/>
+            <w:r>
+              <w:t>InvalidTopicFault</w:t>
             </w:r>
             <w:proofErr w:type="spellEnd"/>
             <w:r>
@@ -29957,11 +29921,25 @@
               <w:cnfStyle w:val="000000000000" w:firstRow="0" w:lastRow="0" w:firstColumn="0" w:lastColumn="0" w:oddVBand="0" w:evenVBand="0" w:oddHBand="0" w:evenHBand="0" w:firstRowFirstColumn="0" w:firstRowLastColumn="0" w:lastRowFirstColumn="0" w:lastRowLastColumn="0"/>
             </w:pPr>
             <w:r>
-              <w:t xml:space="preserve">If any of the Topic Names do not exist for the channel or do not belong to the channel, then an </w:t>
-            </w:r>
-            <w:proofErr w:type="spellStart"/>
-            <w:r>
-              <w:t>InvalidTopicFault</w:t>
+              <w:t xml:space="preserve">If multiple Namespace Prefixes exist with different </w:t>
+            </w:r>
+            <w:proofErr w:type="spellStart"/>
+            <w:r>
+              <w:t>NamespaceNames</w:t>
+            </w:r>
+            <w:proofErr w:type="spellEnd"/>
+            <w:r>
+              <w:t xml:space="preserve">, then a </w:t>
+            </w:r>
+            <w:proofErr w:type="spellStart"/>
+            <w:r>
+              <w:t>Duplicate</w:t>
+            </w:r>
+            <w:r>
+              <w:t>Namespace</w:t>
+            </w:r>
+            <w:r>
+              <w:t>PrefixFault</w:t>
             </w:r>
             <w:proofErr w:type="spellEnd"/>
             <w:r>
@@ -29977,31 +29955,43 @@
               <w:cnfStyle w:val="000000000000" w:firstRow="0" w:lastRow="0" w:firstColumn="0" w:lastColumn="0" w:oddVBand="0" w:evenVBand="0" w:oddHBand="0" w:evenHBand="0" w:firstRowFirstColumn="0" w:firstRowLastColumn="0" w:lastRowFirstColumn="0" w:lastRowLastColumn="0"/>
             </w:pPr>
             <w:r>
-              <w:t xml:space="preserve">If multiple Namespace Prefixes exist with different </w:t>
-            </w:r>
-            <w:proofErr w:type="spellStart"/>
-            <w:r>
-              <w:t>NamespaceNames</w:t>
-            </w:r>
-            <w:proofErr w:type="spellEnd"/>
-            <w:r>
-              <w:t xml:space="preserve">, then a </w:t>
-            </w:r>
-            <w:proofErr w:type="spellStart"/>
-            <w:r>
-              <w:t>Duplicate</w:t>
-            </w:r>
-            <w:r>
-              <w:t>Namespace</w:t>
-            </w:r>
-            <w:r>
-              <w:t>PrefixFault</w:t>
+              <w:t xml:space="preserve">If the specified channel is assigned security tokens and the specified </w:t>
+            </w:r>
+            <w:proofErr w:type="spellStart"/>
+            <w:r>
+              <w:t>SecurityToken</w:t>
+            </w:r>
+            <w:proofErr w:type="spellEnd"/>
+            <w:r>
+              <w:t xml:space="preserve"> does not match a token assigned to the specified channel, then an </w:t>
+            </w:r>
+            <w:proofErr w:type="spellStart"/>
+            <w:r>
+              <w:t>InvalidChannelTokenFault</w:t>
             </w:r>
             <w:proofErr w:type="spellEnd"/>
             <w:r>
               <w:t xml:space="preserve"> is thrown.</w:t>
             </w:r>
           </w:p>
+        </w:tc>
+      </w:tr>
+      <w:tr>
+        <w:tc>
+          <w:tcPr>
+            <w:cnfStyle w:val="001000000000" w:firstRow="0" w:lastRow="0" w:firstColumn="1" w:lastColumn="0" w:oddVBand="0" w:evenVBand="0" w:oddHBand="0" w:evenHBand="0" w:firstRowFirstColumn="0" w:firstRowLastColumn="0" w:lastRowFirstColumn="0" w:lastRowLastColumn="0"/>
+            <w:tcW w:w="1964" w:type="dxa"/>
+          </w:tcPr>
+          <w:p>
+            <w:r>
+              <w:t>Returns</w:t>
+            </w:r>
+          </w:p>
+        </w:tc>
+        <w:tc>
+          <w:tcPr>
+            <w:tcW w:w="6933" w:type="dxa"/>
+          </w:tcPr>
           <w:p>
             <w:pPr>
               <w:numPr>
@@ -30010,24 +30000,24 @@
               </w:numPr>
               <w:cnfStyle w:val="000000000000" w:firstRow="0" w:lastRow="0" w:firstColumn="0" w:lastColumn="0" w:oddVBand="0" w:evenVBand="0" w:oddHBand="0" w:evenHBand="0" w:firstRowFirstColumn="0" w:firstRowLastColumn="0" w:lastRowFirstColumn="0" w:lastRowLastColumn="0"/>
             </w:pPr>
-            <w:r>
-              <w:t xml:space="preserve">If the specified channel is assigned security tokens and the specified </w:t>
-            </w:r>
-            <w:proofErr w:type="spellStart"/>
-            <w:r>
-              <w:t>SecurityToken</w:t>
-            </w:r>
-            <w:proofErr w:type="spellEnd"/>
-            <w:r>
-              <w:t xml:space="preserve"> does not match a token assigned to the specified channel, then an </w:t>
-            </w:r>
-            <w:proofErr w:type="spellStart"/>
-            <w:r>
-              <w:t>InvalidChannelTokenFault</w:t>
-            </w:r>
-            <w:proofErr w:type="spellEnd"/>
-            <w:r>
-              <w:t xml:space="preserve"> is thrown.</w:t>
+            <w:proofErr w:type="spellStart"/>
+            <w:r>
+              <w:t>SessionID</w:t>
+            </w:r>
+            <w:proofErr w:type="spellEnd"/>
+            <w:r>
+              <w:t xml:space="preserve"> (</w:t>
+            </w:r>
+            <w:proofErr w:type="spellStart"/>
+            <w:r>
+              <w:rPr>
+                <w:i/>
+              </w:rPr>
+              <w:t>xs:string</w:t>
+            </w:r>
+            <w:proofErr w:type="spellEnd"/>
+            <w:r>
+              <w:t>) [1]</w:t>
             </w:r>
           </w:p>
         </w:tc>
@@ -30040,7 +30030,7 @@
           </w:tcPr>
           <w:p>
             <w:r>
-              <w:t>Returns</w:t>
+              <w:t>Faults</w:t>
             </w:r>
           </w:p>
         </w:tc>
@@ -30058,42 +30048,10 @@
             </w:pPr>
             <w:proofErr w:type="spellStart"/>
             <w:r>
-              <w:t>SessionID</w:t>
-            </w:r>
-            <w:proofErr w:type="spellEnd"/>
-            <w:r>
-              <w:t xml:space="preserve"> (</w:t>
-            </w:r>
-            <w:proofErr w:type="spellStart"/>
-            <w:r>
-              <w:rPr>
-                <w:i/>
-              </w:rPr>
-              <w:t>xs:string</w:t>
-            </w:r>
-            <w:proofErr w:type="spellEnd"/>
-            <w:r>
-              <w:t>) [1]</w:t>
-            </w:r>
-          </w:p>
-        </w:tc>
-      </w:tr>
-      <w:tr>
-        <w:tc>
-          <w:tcPr>
-            <w:cnfStyle w:val="001000000000" w:firstRow="0" w:lastRow="0" w:firstColumn="1" w:lastColumn="0" w:oddVBand="0" w:evenVBand="0" w:oddHBand="0" w:evenHBand="0" w:firstRowFirstColumn="0" w:firstRowLastColumn="0" w:lastRowFirstColumn="0" w:lastRowLastColumn="0"/>
-            <w:tcW w:w="1964" w:type="dxa"/>
-          </w:tcPr>
-          <w:p>
-            <w:r>
-              <w:t>Faults</w:t>
-            </w:r>
-          </w:p>
-        </w:tc>
-        <w:tc>
-          <w:tcPr>
-            <w:tcW w:w="6933" w:type="dxa"/>
-          </w:tcPr>
+              <w:t>InvalidChannelFault</w:t>
+            </w:r>
+            <w:proofErr w:type="spellEnd"/>
+          </w:p>
           <w:p>
             <w:pPr>
               <w:numPr>
@@ -30104,7 +30062,7 @@
             </w:pPr>
             <w:proofErr w:type="spellStart"/>
             <w:r>
-              <w:t>InvalidChannelFault</w:t>
+              <w:t>InvalidChannelTypeFault</w:t>
             </w:r>
             <w:proofErr w:type="spellEnd"/>
           </w:p>
@@ -30118,7 +30076,7 @@
             </w:pPr>
             <w:proofErr w:type="spellStart"/>
             <w:r>
-              <w:t>InvalidChannelTypeFault</w:t>
+              <w:t>InvalidTopicFault</w:t>
             </w:r>
             <w:proofErr w:type="spellEnd"/>
           </w:p>
@@ -30132,7 +30090,13 @@
             </w:pPr>
             <w:proofErr w:type="spellStart"/>
             <w:r>
-              <w:t>InvalidTopicFault</w:t>
+              <w:t>Duplicate</w:t>
+            </w:r>
+            <w:r>
+              <w:t>Namespace</w:t>
+            </w:r>
+            <w:r>
+              <w:t>PrefixFault</w:t>
             </w:r>
             <w:proofErr w:type="spellEnd"/>
           </w:p>
@@ -30146,26 +30110,6 @@
             </w:pPr>
             <w:proofErr w:type="spellStart"/>
             <w:r>
-              <w:t>Duplicate</w:t>
-            </w:r>
-            <w:r>
-              <w:t>Namespace</w:t>
-            </w:r>
-            <w:r>
-              <w:t>PrefixFault</w:t>
-            </w:r>
-            <w:proofErr w:type="spellEnd"/>
-          </w:p>
-          <w:p>
-            <w:pPr>
-              <w:numPr>
-                <w:ilvl w:val="0"/>
-                <w:numId w:val="19"/>
-              </w:numPr>
-              <w:cnfStyle w:val="000000000000" w:firstRow="0" w:lastRow="0" w:firstColumn="0" w:lastColumn="0" w:oddVBand="0" w:evenVBand="0" w:oddHBand="0" w:evenHBand="0" w:firstRowFirstColumn="0" w:firstRowLastColumn="0" w:lastRowFirstColumn="0" w:lastRowLastColumn="0"/>
-            </w:pPr>
-            <w:proofErr w:type="spellStart"/>
-            <w:r>
               <w:t>InvalidChannelTokenFault</w:t>
             </w:r>
             <w:proofErr w:type="spellEnd"/>
@@ -30177,14 +30121,14 @@
       <w:pPr>
         <w:pStyle w:val="Heading3"/>
       </w:pPr>
-      <w:bookmarkStart w:id="88" w:name="_Toc315071386"/>
+      <w:bookmarkStart w:id="87" w:name="_Toc315071386"/>
       <w:r>
         <w:t xml:space="preserve">Read </w:t>
       </w:r>
       <w:r>
         <w:t>Request</w:t>
       </w:r>
-      <w:bookmarkEnd w:id="88"/>
+      <w:bookmarkEnd w:id="87"/>
     </w:p>
     <w:tbl>
       <w:tblPr>
@@ -30478,7 +30422,6 @@
             </w:pPr>
             <w:proofErr w:type="spellStart"/>
             <w:r>
-              <w:lastRenderedPageBreak/>
               <w:t>Topic</w:t>
             </w:r>
             <w:r>
@@ -30516,7 +30459,6 @@
           </w:tcPr>
           <w:p>
             <w:r>
-              <w:lastRenderedPageBreak/>
               <w:t>Faults</w:t>
             </w:r>
           </w:p>
@@ -30546,11 +30488,11 @@
       <w:pPr>
         <w:pStyle w:val="Heading3"/>
       </w:pPr>
-      <w:bookmarkStart w:id="89" w:name="_Toc315071387"/>
+      <w:bookmarkStart w:id="88" w:name="_Toc315071387"/>
       <w:r>
         <w:t>Remove Request</w:t>
       </w:r>
-      <w:bookmarkEnd w:id="89"/>
+      <w:bookmarkEnd w:id="88"/>
     </w:p>
     <w:tbl>
       <w:tblPr>
@@ -30778,8 +30720,9 @@
       <w:pPr>
         <w:pStyle w:val="Heading3"/>
       </w:pPr>
-      <w:bookmarkStart w:id="90" w:name="_Toc315071388"/>
-      <w:r>
+      <w:bookmarkStart w:id="89" w:name="_Toc315071388"/>
+      <w:r>
+        <w:lastRenderedPageBreak/>
         <w:t xml:space="preserve">Close </w:t>
       </w:r>
       <w:r>
@@ -30788,7 +30731,7 @@
       <w:r>
         <w:t>Request Session</w:t>
       </w:r>
-      <w:bookmarkEnd w:id="90"/>
+      <w:bookmarkEnd w:id="89"/>
     </w:p>
     <w:tbl>
       <w:tblPr>
@@ -31028,7 +30971,7 @@
       <w:pPr>
         <w:pStyle w:val="Heading3"/>
       </w:pPr>
-      <w:bookmarkStart w:id="91" w:name="_Toc315071389"/>
+      <w:bookmarkStart w:id="90" w:name="_Toc315071389"/>
       <w:r>
         <w:t xml:space="preserve">Open </w:t>
       </w:r>
@@ -31041,7 +30984,7 @@
       <w:r>
         <w:t>Session</w:t>
       </w:r>
-      <w:bookmarkEnd w:id="91"/>
+      <w:bookmarkEnd w:id="90"/>
     </w:p>
     <w:tbl>
       <w:tblPr>
@@ -31205,6 +31148,7 @@
           </w:tcPr>
           <w:p>
             <w:pPr>
+              <w:keepLines/>
               <w:numPr>
                 <w:ilvl w:val="0"/>
                 <w:numId w:val="19"/>
@@ -31212,35 +31156,23 @@
               <w:cnfStyle w:val="000000000000" w:firstRow="0" w:lastRow="0" w:firstColumn="0" w:lastColumn="0" w:oddVBand="0" w:evenVBand="0" w:oddHBand="0" w:evenHBand="0" w:firstRowFirstColumn="0" w:firstRowLastColumn="0" w:lastRowFirstColumn="0" w:lastRowLastColumn="0"/>
             </w:pPr>
             <w:r>
-              <w:t xml:space="preserve">The ISBM creates a session and returns the </w:t>
-            </w:r>
-            <w:proofErr w:type="spellStart"/>
-            <w:r>
-              <w:t>SessionID</w:t>
-            </w:r>
-            <w:proofErr w:type="spellEnd"/>
-            <w:r>
-              <w:t xml:space="preserve"> that uniquely identifies the application and channel pair.</w:t>
-            </w:r>
-          </w:p>
-          <w:p>
-            <w:pPr>
-              <w:numPr>
-                <w:ilvl w:val="0"/>
-                <w:numId w:val="19"/>
-              </w:numPr>
-              <w:cnfStyle w:val="000000000000" w:firstRow="0" w:lastRow="0" w:firstColumn="0" w:lastColumn="0" w:oddVBand="0" w:evenVBand="0" w:oddHBand="0" w:evenHBand="0" w:firstRowFirstColumn="0" w:firstRowLastColumn="0" w:lastRowFirstColumn="0" w:lastRowLastColumn="0"/>
-            </w:pPr>
-            <w:r>
-              <w:t xml:space="preserve">If a session already exists (i.e. has not been closed) for the application and channel pair, the existing </w:t>
-            </w:r>
-            <w:proofErr w:type="spellStart"/>
-            <w:r>
-              <w:t>SessionID</w:t>
-            </w:r>
-            <w:proofErr w:type="spellEnd"/>
-            <w:r>
-              <w:t xml:space="preserve"> is returned.</w:t>
+              <w:t xml:space="preserve">If the </w:t>
+            </w:r>
+            <w:proofErr w:type="spellStart"/>
+            <w:r>
+              <w:t>ChannelID</w:t>
+            </w:r>
+            <w:proofErr w:type="spellEnd"/>
+            <w:r>
+              <w:t xml:space="preserve"> does not exist, then an </w:t>
+            </w:r>
+            <w:proofErr w:type="spellStart"/>
+            <w:r>
+              <w:t>InvalidChannelFault</w:t>
+            </w:r>
+            <w:proofErr w:type="spellEnd"/>
+            <w:r>
+              <w:t xml:space="preserve"> is thrown.</w:t>
             </w:r>
           </w:p>
           <w:p>
@@ -31255,17 +31187,21 @@
             <w:r>
               <w:t xml:space="preserve">If the </w:t>
             </w:r>
-            <w:proofErr w:type="spellStart"/>
-            <w:r>
-              <w:t>ChannelID</w:t>
-            </w:r>
-            <w:proofErr w:type="spellEnd"/>
-            <w:r>
-              <w:t xml:space="preserve"> does not exist, then an </w:t>
-            </w:r>
-            <w:proofErr w:type="spellStart"/>
-            <w:r>
-              <w:t>InvalidChannelFault</w:t>
+            <w:r>
+              <w:t>C</w:t>
+            </w:r>
+            <w:r>
+              <w:t xml:space="preserve">hannel </w:t>
+            </w:r>
+            <w:r>
+              <w:t>T</w:t>
+            </w:r>
+            <w:r>
+              <w:t xml:space="preserve">ype is not a Response type, then an </w:t>
+            </w:r>
+            <w:proofErr w:type="spellStart"/>
+            <w:r>
+              <w:t>InvalidChannelTypeFault</w:t>
             </w:r>
             <w:proofErr w:type="spellEnd"/>
             <w:r>
@@ -31282,39 +31218,6 @@
               <w:cnfStyle w:val="000000000000" w:firstRow="0" w:lastRow="0" w:firstColumn="0" w:lastColumn="0" w:oddVBand="0" w:evenVBand="0" w:oddHBand="0" w:evenHBand="0" w:firstRowFirstColumn="0" w:firstRowLastColumn="0" w:lastRowFirstColumn="0" w:lastRowLastColumn="0"/>
             </w:pPr>
             <w:r>
-              <w:t xml:space="preserve">If the </w:t>
-            </w:r>
-            <w:r>
-              <w:t>C</w:t>
-            </w:r>
-            <w:r>
-              <w:t xml:space="preserve">hannel </w:t>
-            </w:r>
-            <w:r>
-              <w:t>T</w:t>
-            </w:r>
-            <w:r>
-              <w:t xml:space="preserve">ype is not a Response type, then an </w:t>
-            </w:r>
-            <w:proofErr w:type="spellStart"/>
-            <w:r>
-              <w:t>InvalidChannelTypeFault</w:t>
-            </w:r>
-            <w:proofErr w:type="spellEnd"/>
-            <w:r>
-              <w:t xml:space="preserve"> is thrown.</w:t>
-            </w:r>
-          </w:p>
-          <w:p>
-            <w:pPr>
-              <w:keepLines/>
-              <w:numPr>
-                <w:ilvl w:val="0"/>
-                <w:numId w:val="19"/>
-              </w:numPr>
-              <w:cnfStyle w:val="000000000000" w:firstRow="0" w:lastRow="0" w:firstColumn="0" w:lastColumn="0" w:oddVBand="0" w:evenVBand="0" w:oddHBand="0" w:evenHBand="0" w:firstRowFirstColumn="0" w:firstRowLastColumn="0" w:lastRowFirstColumn="0" w:lastRowLastColumn="0"/>
-            </w:pPr>
-            <w:r>
               <w:t xml:space="preserve">If the specified channel is assigned security tokens and the specified </w:t>
             </w:r>
             <w:proofErr w:type="spellStart"/>
@@ -31436,7 +31339,6 @@
             </w:pPr>
             <w:proofErr w:type="spellStart"/>
             <w:r>
-              <w:lastRenderedPageBreak/>
               <w:t>InvalidChannelTokenFault</w:t>
             </w:r>
             <w:proofErr w:type="spellEnd"/>
@@ -31448,12 +31350,11 @@
       <w:pPr>
         <w:pStyle w:val="Heading3"/>
       </w:pPr>
-      <w:bookmarkStart w:id="92" w:name="_Toc315071390"/>
-      <w:r>
-        <w:lastRenderedPageBreak/>
+      <w:bookmarkStart w:id="91" w:name="_Toc315071390"/>
+      <w:r>
         <w:t>Post Response</w:t>
       </w:r>
-      <w:bookmarkEnd w:id="92"/>
+      <w:bookmarkEnd w:id="91"/>
     </w:p>
     <w:tbl>
       <w:tblPr>
@@ -31784,6 +31685,7 @@
           </w:tcPr>
           <w:p>
             <w:r>
+              <w:lastRenderedPageBreak/>
               <w:t>Faults</w:t>
             </w:r>
           </w:p>
@@ -31813,7 +31715,7 @@
       <w:pPr>
         <w:pStyle w:val="Heading3"/>
       </w:pPr>
-      <w:bookmarkStart w:id="93" w:name="_Toc315071391"/>
+      <w:bookmarkStart w:id="92" w:name="_Toc315071391"/>
       <w:r>
         <w:t xml:space="preserve">Close </w:t>
       </w:r>
@@ -31826,7 +31728,7 @@
       <w:r>
         <w:t>Session</w:t>
       </w:r>
-      <w:bookmarkEnd w:id="93"/>
+      <w:bookmarkEnd w:id="92"/>
     </w:p>
     <w:tbl>
       <w:tblPr>
@@ -32063,30 +31965,30 @@
       <w:pPr>
         <w:pStyle w:val="Heading2"/>
       </w:pPr>
-      <w:bookmarkStart w:id="94" w:name="_Toc315071392"/>
+      <w:bookmarkStart w:id="93" w:name="_Toc315071392"/>
       <w:r>
         <w:t>ISBM Consumer Request Services</w:t>
       </w:r>
+      <w:bookmarkEnd w:id="93"/>
+    </w:p>
+    <w:p>
+      <w:pPr>
+        <w:pStyle w:val="Heading3"/>
+      </w:pPr>
+      <w:bookmarkStart w:id="94" w:name="_Toc315071393"/>
+      <w:r>
+        <w:t xml:space="preserve">Open </w:t>
+      </w:r>
+      <w:r>
+        <w:t xml:space="preserve">Post </w:t>
+      </w:r>
+      <w:r>
+        <w:t xml:space="preserve">Request </w:t>
+      </w:r>
+      <w:r>
+        <w:t>Session</w:t>
+      </w:r>
       <w:bookmarkEnd w:id="94"/>
-    </w:p>
-    <w:p>
-      <w:pPr>
-        <w:pStyle w:val="Heading3"/>
-      </w:pPr>
-      <w:bookmarkStart w:id="95" w:name="_Toc315071393"/>
-      <w:r>
-        <w:t xml:space="preserve">Open </w:t>
-      </w:r>
-      <w:r>
-        <w:t xml:space="preserve">Post </w:t>
-      </w:r>
-      <w:r>
-        <w:t xml:space="preserve">Request </w:t>
-      </w:r>
-      <w:r>
-        <w:t>Session</w:t>
-      </w:r>
-      <w:bookmarkEnd w:id="95"/>
     </w:p>
     <w:tbl>
       <w:tblPr>
@@ -32259,6 +32161,7 @@
           </w:tcPr>
           <w:p>
             <w:pPr>
+              <w:keepLines/>
               <w:numPr>
                 <w:ilvl w:val="0"/>
                 <w:numId w:val="19"/>
@@ -32266,35 +32169,23 @@
               <w:cnfStyle w:val="000000000000" w:firstRow="0" w:lastRow="0" w:firstColumn="0" w:lastColumn="0" w:oddVBand="0" w:evenVBand="0" w:oddHBand="0" w:evenHBand="0" w:firstRowFirstColumn="0" w:firstRowLastColumn="0" w:lastRowFirstColumn="0" w:lastRowLastColumn="0"/>
             </w:pPr>
             <w:r>
-              <w:t xml:space="preserve">The ISBM creates a session and returns the </w:t>
-            </w:r>
-            <w:proofErr w:type="spellStart"/>
-            <w:r>
-              <w:t>SessionID</w:t>
-            </w:r>
-            <w:proofErr w:type="spellEnd"/>
-            <w:r>
-              <w:t xml:space="preserve"> that uniquely identifies the application and channel pair.</w:t>
-            </w:r>
-          </w:p>
-          <w:p>
-            <w:pPr>
-              <w:numPr>
-                <w:ilvl w:val="0"/>
-                <w:numId w:val="19"/>
-              </w:numPr>
-              <w:cnfStyle w:val="000000000000" w:firstRow="0" w:lastRow="0" w:firstColumn="0" w:lastColumn="0" w:oddVBand="0" w:evenVBand="0" w:oddHBand="0" w:evenHBand="0" w:firstRowFirstColumn="0" w:firstRowLastColumn="0" w:lastRowFirstColumn="0" w:lastRowLastColumn="0"/>
-            </w:pPr>
-            <w:r>
-              <w:t xml:space="preserve">If a session already exists (i.e. has not been closed) for the application and channel pair, the existing </w:t>
-            </w:r>
-            <w:proofErr w:type="spellStart"/>
-            <w:r>
-              <w:t>SessionID</w:t>
-            </w:r>
-            <w:proofErr w:type="spellEnd"/>
-            <w:r>
-              <w:t xml:space="preserve"> is returned.</w:t>
+              <w:t xml:space="preserve">If the </w:t>
+            </w:r>
+            <w:proofErr w:type="spellStart"/>
+            <w:r>
+              <w:t>ChannelID</w:t>
+            </w:r>
+            <w:proofErr w:type="spellEnd"/>
+            <w:r>
+              <w:t xml:space="preserve"> does not exist, then an </w:t>
+            </w:r>
+            <w:proofErr w:type="spellStart"/>
+            <w:r>
+              <w:t>InvalidChannelFault</w:t>
+            </w:r>
+            <w:proofErr w:type="spellEnd"/>
+            <w:r>
+              <w:t xml:space="preserve"> is thrown.</w:t>
             </w:r>
           </w:p>
           <w:p>
@@ -32311,15 +32202,24 @@
             </w:r>
             <w:proofErr w:type="spellStart"/>
             <w:r>
-              <w:t>ChannelID</w:t>
-            </w:r>
-            <w:proofErr w:type="spellEnd"/>
-            <w:r>
-              <w:t xml:space="preserve"> does not exist, then an </w:t>
-            </w:r>
-            <w:proofErr w:type="spellStart"/>
-            <w:r>
-              <w:t>InvalidChannelFault</w:t>
+              <w:t>C</w:t>
+            </w:r>
+            <w:r>
+              <w:t>hannel</w:t>
+            </w:r>
+            <w:r>
+              <w:t>T</w:t>
+            </w:r>
+            <w:r>
+              <w:t>ype</w:t>
+            </w:r>
+            <w:proofErr w:type="spellEnd"/>
+            <w:r>
+              <w:t xml:space="preserve"> is not a Request type, then an </w:t>
+            </w:r>
+            <w:proofErr w:type="spellStart"/>
+            <w:r>
+              <w:t>InvalidChannelTypeFault</w:t>
             </w:r>
             <w:proofErr w:type="spellEnd"/>
             <w:r>
@@ -32336,45 +32236,6 @@
               <w:cnfStyle w:val="000000000000" w:firstRow="0" w:lastRow="0" w:firstColumn="0" w:lastColumn="0" w:oddVBand="0" w:evenVBand="0" w:oddHBand="0" w:evenHBand="0" w:firstRowFirstColumn="0" w:firstRowLastColumn="0" w:lastRowFirstColumn="0" w:lastRowLastColumn="0"/>
             </w:pPr>
             <w:r>
-              <w:t xml:space="preserve">If the </w:t>
-            </w:r>
-            <w:proofErr w:type="spellStart"/>
-            <w:r>
-              <w:t>C</w:t>
-            </w:r>
-            <w:r>
-              <w:t>hannel</w:t>
-            </w:r>
-            <w:r>
-              <w:t>T</w:t>
-            </w:r>
-            <w:r>
-              <w:t>ype</w:t>
-            </w:r>
-            <w:proofErr w:type="spellEnd"/>
-            <w:r>
-              <w:t xml:space="preserve"> is not a Request type, then an </w:t>
-            </w:r>
-            <w:proofErr w:type="spellStart"/>
-            <w:r>
-              <w:lastRenderedPageBreak/>
-              <w:t>InvalidChannelTypeFault</w:t>
-            </w:r>
-            <w:proofErr w:type="spellEnd"/>
-            <w:r>
-              <w:t xml:space="preserve"> is thrown.</w:t>
-            </w:r>
-          </w:p>
-          <w:p>
-            <w:pPr>
-              <w:keepLines/>
-              <w:numPr>
-                <w:ilvl w:val="0"/>
-                <w:numId w:val="19"/>
-              </w:numPr>
-              <w:cnfStyle w:val="000000000000" w:firstRow="0" w:lastRow="0" w:firstColumn="0" w:lastColumn="0" w:oddVBand="0" w:evenVBand="0" w:oddHBand="0" w:evenHBand="0" w:firstRowFirstColumn="0" w:firstRowLastColumn="0" w:lastRowFirstColumn="0" w:lastRowLastColumn="0"/>
-            </w:pPr>
-            <w:r>
               <w:t xml:space="preserve">If the specified channel is assigned security tokens and the specified </w:t>
             </w:r>
             <w:proofErr w:type="spellStart"/>
@@ -32404,7 +32265,6 @@
           </w:tcPr>
           <w:p>
             <w:r>
-              <w:lastRenderedPageBreak/>
               <w:t>Returns</w:t>
             </w:r>
           </w:p>
@@ -32508,11 +32368,11 @@
       <w:pPr>
         <w:pStyle w:val="Heading3"/>
       </w:pPr>
-      <w:bookmarkStart w:id="96" w:name="_Toc315071394"/>
+      <w:bookmarkStart w:id="95" w:name="_Toc315071394"/>
       <w:r>
         <w:t>Post Request</w:t>
       </w:r>
-      <w:bookmarkEnd w:id="96"/>
+      <w:bookmarkEnd w:id="95"/>
     </w:p>
     <w:tbl>
       <w:tblPr>
@@ -32754,6 +32614,7 @@
               <w:cnfStyle w:val="000000000000" w:firstRow="0" w:lastRow="0" w:firstColumn="0" w:lastColumn="0" w:oddVBand="0" w:evenVBand="0" w:oddHBand="0" w:evenHBand="0" w:firstRowFirstColumn="0" w:firstRowLastColumn="0" w:lastRowFirstColumn="0" w:lastRowLastColumn="0"/>
             </w:pPr>
             <w:r>
+              <w:lastRenderedPageBreak/>
               <w:t xml:space="preserve">If the </w:t>
             </w:r>
             <w:proofErr w:type="spellStart"/>
@@ -32839,6 +32700,7 @@
           </w:tcPr>
           <w:p>
             <w:r>
+              <w:lastRenderedPageBreak/>
               <w:t>Returns</w:t>
             </w:r>
           </w:p>
@@ -32942,11 +32804,11 @@
       <w:pPr>
         <w:pStyle w:val="Heading3"/>
       </w:pPr>
-      <w:bookmarkStart w:id="97" w:name="_Toc315071395"/>
+      <w:bookmarkStart w:id="96" w:name="_Toc315071395"/>
       <w:r>
         <w:t>Close Post Request Session</w:t>
       </w:r>
-      <w:bookmarkEnd w:id="97"/>
+      <w:bookmarkEnd w:id="96"/>
     </w:p>
     <w:tbl>
       <w:tblPr>
@@ -33183,9 +33045,8 @@
       <w:pPr>
         <w:pStyle w:val="Heading3"/>
       </w:pPr>
-      <w:bookmarkStart w:id="98" w:name="_Toc315071396"/>
-      <w:r>
-        <w:lastRenderedPageBreak/>
+      <w:bookmarkStart w:id="97" w:name="_Toc315071396"/>
+      <w:r>
         <w:t>Open Read</w:t>
       </w:r>
       <w:r>
@@ -33194,7 +33055,7 @@
       <w:r>
         <w:t>Session</w:t>
       </w:r>
-      <w:bookmarkEnd w:id="98"/>
+      <w:bookmarkEnd w:id="97"/>
     </w:p>
     <w:tbl>
       <w:tblPr>
@@ -33399,15 +33260,23 @@
               <w:cnfStyle w:val="000000000000" w:firstRow="0" w:lastRow="0" w:firstColumn="0" w:lastColumn="0" w:oddVBand="0" w:evenVBand="0" w:oddHBand="0" w:evenHBand="0" w:firstRowFirstColumn="0" w:firstRowLastColumn="0" w:lastRowFirstColumn="0" w:lastRowLastColumn="0"/>
             </w:pPr>
             <w:r>
-              <w:t xml:space="preserve">The ISBM creates a session and returns the </w:t>
-            </w:r>
-            <w:proofErr w:type="spellStart"/>
-            <w:r>
-              <w:t>SessionID</w:t>
-            </w:r>
-            <w:proofErr w:type="spellEnd"/>
-            <w:r>
-              <w:t xml:space="preserve"> that uniquely identifies the application and channel pair.</w:t>
+              <w:t xml:space="preserve">If the </w:t>
+            </w:r>
+            <w:proofErr w:type="spellStart"/>
+            <w:r>
+              <w:t>ChannelID</w:t>
+            </w:r>
+            <w:proofErr w:type="spellEnd"/>
+            <w:r>
+              <w:t xml:space="preserve"> does not exist, then an </w:t>
+            </w:r>
+            <w:proofErr w:type="spellStart"/>
+            <w:r>
+              <w:t>InvalidChannelFault</w:t>
+            </w:r>
+            <w:proofErr w:type="spellEnd"/>
+            <w:r>
+              <w:t xml:space="preserve"> is thrown.</w:t>
             </w:r>
           </w:p>
           <w:p>
@@ -33421,17 +33290,21 @@
             <w:r>
               <w:t xml:space="preserve">If the </w:t>
             </w:r>
-            <w:proofErr w:type="spellStart"/>
-            <w:r>
-              <w:t>ChannelID</w:t>
-            </w:r>
-            <w:proofErr w:type="spellEnd"/>
-            <w:r>
-              <w:t xml:space="preserve"> does not exist, then an </w:t>
-            </w:r>
-            <w:proofErr w:type="spellStart"/>
-            <w:r>
-              <w:t>InvalidChannelFault</w:t>
+            <w:r>
+              <w:t>C</w:t>
+            </w:r>
+            <w:r>
+              <w:t xml:space="preserve">hannel </w:t>
+            </w:r>
+            <w:r>
+              <w:t>T</w:t>
+            </w:r>
+            <w:r>
+              <w:t xml:space="preserve">ype is not a Response type, then an </w:t>
+            </w:r>
+            <w:proofErr w:type="spellStart"/>
+            <w:r>
+              <w:t>InvalidChannelTypeFault</w:t>
             </w:r>
             <w:proofErr w:type="spellEnd"/>
             <w:r>
@@ -33447,29 +33320,43 @@
               <w:cnfStyle w:val="000000000000" w:firstRow="0" w:lastRow="0" w:firstColumn="0" w:lastColumn="0" w:oddVBand="0" w:evenVBand="0" w:oddHBand="0" w:evenHBand="0" w:firstRowFirstColumn="0" w:firstRowLastColumn="0" w:lastRowFirstColumn="0" w:lastRowLastColumn="0"/>
             </w:pPr>
             <w:r>
-              <w:t xml:space="preserve">If the </w:t>
-            </w:r>
-            <w:r>
-              <w:t>C</w:t>
-            </w:r>
-            <w:r>
-              <w:t xml:space="preserve">hannel </w:t>
-            </w:r>
-            <w:r>
-              <w:t>T</w:t>
-            </w:r>
-            <w:r>
-              <w:t xml:space="preserve">ype is not a Response type, then an </w:t>
-            </w:r>
-            <w:proofErr w:type="spellStart"/>
-            <w:r>
-              <w:t>InvalidChannelTypeFault</w:t>
+              <w:t xml:space="preserve">If the specified channel is assigned security tokens and the specified </w:t>
+            </w:r>
+            <w:proofErr w:type="spellStart"/>
+            <w:r>
+              <w:t>SecurityToken</w:t>
+            </w:r>
+            <w:proofErr w:type="spellEnd"/>
+            <w:r>
+              <w:t xml:space="preserve"> does not match a token assigned to the specified channel, then an </w:t>
+            </w:r>
+            <w:proofErr w:type="spellStart"/>
+            <w:r>
+              <w:t>InvalidChannelTokenFault</w:t>
             </w:r>
             <w:proofErr w:type="spellEnd"/>
             <w:r>
               <w:t xml:space="preserve"> is thrown.</w:t>
             </w:r>
           </w:p>
+        </w:tc>
+      </w:tr>
+      <w:tr>
+        <w:tc>
+          <w:tcPr>
+            <w:cnfStyle w:val="001000000000" w:firstRow="0" w:lastRow="0" w:firstColumn="1" w:lastColumn="0" w:oddVBand="0" w:evenVBand="0" w:oddHBand="0" w:evenHBand="0" w:firstRowFirstColumn="0" w:firstRowLastColumn="0" w:lastRowFirstColumn="0" w:lastRowLastColumn="0"/>
+            <w:tcW w:w="1964" w:type="dxa"/>
+          </w:tcPr>
+          <w:p>
+            <w:r>
+              <w:t>Returns</w:t>
+            </w:r>
+          </w:p>
+        </w:tc>
+        <w:tc>
+          <w:tcPr>
+            <w:tcW w:w="6933" w:type="dxa"/>
+          </w:tcPr>
           <w:p>
             <w:pPr>
               <w:numPr>
@@ -33478,24 +33365,24 @@
               </w:numPr>
               <w:cnfStyle w:val="000000000000" w:firstRow="0" w:lastRow="0" w:firstColumn="0" w:lastColumn="0" w:oddVBand="0" w:evenVBand="0" w:oddHBand="0" w:evenHBand="0" w:firstRowFirstColumn="0" w:firstRowLastColumn="0" w:lastRowFirstColumn="0" w:lastRowLastColumn="0"/>
             </w:pPr>
-            <w:r>
-              <w:t xml:space="preserve">If the specified channel is assigned security tokens and the specified </w:t>
-            </w:r>
-            <w:proofErr w:type="spellStart"/>
-            <w:r>
-              <w:t>SecurityToken</w:t>
-            </w:r>
-            <w:proofErr w:type="spellEnd"/>
-            <w:r>
-              <w:t xml:space="preserve"> does not match a token assigned to the specified channel, then an </w:t>
-            </w:r>
-            <w:proofErr w:type="spellStart"/>
-            <w:r>
-              <w:t>InvalidChannelTokenFault</w:t>
-            </w:r>
-            <w:proofErr w:type="spellEnd"/>
-            <w:r>
-              <w:t xml:space="preserve"> is thrown.</w:t>
+            <w:proofErr w:type="spellStart"/>
+            <w:r>
+              <w:t>SessionID</w:t>
+            </w:r>
+            <w:proofErr w:type="spellEnd"/>
+            <w:r>
+              <w:t xml:space="preserve"> (</w:t>
+            </w:r>
+            <w:proofErr w:type="spellStart"/>
+            <w:r>
+              <w:rPr>
+                <w:i/>
+              </w:rPr>
+              <w:t>xs:string</w:t>
+            </w:r>
+            <w:proofErr w:type="spellEnd"/>
+            <w:r>
+              <w:t>) [1]</w:t>
             </w:r>
           </w:p>
         </w:tc>
@@ -33508,7 +33395,7 @@
           </w:tcPr>
           <w:p>
             <w:r>
-              <w:t>Returns</w:t>
+              <w:t>Faults</w:t>
             </w:r>
           </w:p>
         </w:tc>
@@ -33526,42 +33413,10 @@
             </w:pPr>
             <w:proofErr w:type="spellStart"/>
             <w:r>
-              <w:t>SessionID</w:t>
-            </w:r>
-            <w:proofErr w:type="spellEnd"/>
-            <w:r>
-              <w:t xml:space="preserve"> (</w:t>
-            </w:r>
-            <w:proofErr w:type="spellStart"/>
-            <w:r>
-              <w:rPr>
-                <w:i/>
-              </w:rPr>
-              <w:t>xs:string</w:t>
-            </w:r>
-            <w:proofErr w:type="spellEnd"/>
-            <w:r>
-              <w:t>) [1]</w:t>
-            </w:r>
-          </w:p>
-        </w:tc>
-      </w:tr>
-      <w:tr>
-        <w:tc>
-          <w:tcPr>
-            <w:cnfStyle w:val="001000000000" w:firstRow="0" w:lastRow="0" w:firstColumn="1" w:lastColumn="0" w:oddVBand="0" w:evenVBand="0" w:oddHBand="0" w:evenHBand="0" w:firstRowFirstColumn="0" w:firstRowLastColumn="0" w:lastRowFirstColumn="0" w:lastRowLastColumn="0"/>
-            <w:tcW w:w="1964" w:type="dxa"/>
-          </w:tcPr>
-          <w:p>
-            <w:r>
-              <w:t>Faults</w:t>
-            </w:r>
-          </w:p>
-        </w:tc>
-        <w:tc>
-          <w:tcPr>
-            <w:tcW w:w="6933" w:type="dxa"/>
-          </w:tcPr>
+              <w:t>InvalidChannelFault</w:t>
+            </w:r>
+            <w:proofErr w:type="spellEnd"/>
+          </w:p>
           <w:p>
             <w:pPr>
               <w:numPr>
@@ -33572,7 +33427,7 @@
             </w:pPr>
             <w:proofErr w:type="spellStart"/>
             <w:r>
-              <w:t>InvalidChannelFault</w:t>
+              <w:t>InvalidChannelTypeFault</w:t>
             </w:r>
             <w:proofErr w:type="spellEnd"/>
           </w:p>
@@ -33586,20 +33441,6 @@
             </w:pPr>
             <w:proofErr w:type="spellStart"/>
             <w:r>
-              <w:t>InvalidChannelTypeFault</w:t>
-            </w:r>
-            <w:proofErr w:type="spellEnd"/>
-          </w:p>
-          <w:p>
-            <w:pPr>
-              <w:numPr>
-                <w:ilvl w:val="0"/>
-                <w:numId w:val="19"/>
-              </w:numPr>
-              <w:cnfStyle w:val="000000000000" w:firstRow="0" w:lastRow="0" w:firstColumn="0" w:lastColumn="0" w:oddVBand="0" w:evenVBand="0" w:oddHBand="0" w:evenHBand="0" w:firstRowFirstColumn="0" w:firstRowLastColumn="0" w:lastRowFirstColumn="0" w:lastRowLastColumn="0"/>
-            </w:pPr>
-            <w:proofErr w:type="spellStart"/>
-            <w:r>
               <w:t>InvalidChannelTokenFault</w:t>
             </w:r>
             <w:proofErr w:type="spellEnd"/>
@@ -33611,11 +33452,11 @@
       <w:pPr>
         <w:pStyle w:val="Heading3"/>
       </w:pPr>
-      <w:bookmarkStart w:id="99" w:name="_Toc315071397"/>
+      <w:bookmarkStart w:id="98" w:name="_Toc315071397"/>
       <w:r>
         <w:t>Read Response</w:t>
       </w:r>
-      <w:bookmarkEnd w:id="99"/>
+      <w:bookmarkEnd w:id="98"/>
     </w:p>
     <w:tbl>
       <w:tblPr>
@@ -33666,6 +33507,7 @@
           </w:tcPr>
           <w:p>
             <w:r>
+              <w:lastRenderedPageBreak/>
               <w:t>Description</w:t>
             </w:r>
           </w:p>
@@ -33997,11 +33839,12 @@
       <w:pPr>
         <w:pStyle w:val="Heading3"/>
       </w:pPr>
-      <w:bookmarkStart w:id="100" w:name="_Toc315071398"/>
+      <w:bookmarkStart w:id="99" w:name="_Toc315071398"/>
+      <w:bookmarkStart w:id="100" w:name="_GoBack"/>
       <w:r>
         <w:t>Remove Response</w:t>
       </w:r>
-      <w:bookmarkEnd w:id="100"/>
+      <w:bookmarkEnd w:id="99"/>
     </w:p>
     <w:tbl>
       <w:tblPr>
@@ -34019,6 +33862,7 @@
             <w:cnfStyle w:val="001000000000" w:firstRow="0" w:lastRow="0" w:firstColumn="1" w:lastColumn="0" w:oddVBand="0" w:evenVBand="0" w:oddHBand="0" w:evenHBand="0" w:firstRowFirstColumn="0" w:firstRowLastColumn="0" w:lastRowFirstColumn="0" w:lastRowLastColumn="0"/>
             <w:tcW w:w="1964" w:type="dxa"/>
           </w:tcPr>
+          <w:bookmarkEnd w:id="100"/>
           <w:p>
             <w:r>
               <w:t>Name</w:t>
@@ -34170,7 +34014,6 @@
           </w:tcPr>
           <w:p>
             <w:r>
-              <w:lastRenderedPageBreak/>
               <w:t>Returns</w:t>
             </w:r>
           </w:p>
@@ -34554,7 +34397,7 @@
         <w:rStyle w:val="PageNumber"/>
         <w:noProof/>
       </w:rPr>
-      <w:t>40</w:t>
+      <w:t>44</w:t>
     </w:r>
     <w:r>
       <w:rPr>
@@ -34591,7 +34434,7 @@
         <w:rStyle w:val="PageNumber"/>
         <w:noProof/>
       </w:rPr>
-      <w:t>45</w:t>
+      <w:t>44</w:t>
     </w:r>
     <w:r>
       <w:rPr>
@@ -39255,7 +39098,7 @@
 </file>
 
 <file path=customXml/itemProps1.xml><?xml version="1.0" encoding="utf-8"?>
-<ds:datastoreItem xmlns:ds="http://schemas.openxmlformats.org/officeDocument/2006/customXml" ds:itemID="{9B9D8EA3-97C7-4EB3-8B65-D247E58999B1}">
+<ds:datastoreItem xmlns:ds="http://schemas.openxmlformats.org/officeDocument/2006/customXml" ds:itemID="{FEAA0F41-0991-4D46-A2DA-1BC8F6CFFAA6}">
   <ds:schemaRefs>
     <ds:schemaRef ds:uri="http://schemas.openxmlformats.org/officeDocument/2006/bibliography"/>
   </ds:schemaRefs>
@@ -39263,7 +39106,7 @@
 </file>
 
 <file path=customXml/itemProps2.xml><?xml version="1.0" encoding="utf-8"?>
-<ds:datastoreItem xmlns:ds="http://schemas.openxmlformats.org/officeDocument/2006/customXml" ds:itemID="{BCEB7447-A181-45C7-8718-0E44ECAE2F2A}">
+<ds:datastoreItem xmlns:ds="http://schemas.openxmlformats.org/officeDocument/2006/customXml" ds:itemID="{BD2F26D7-9F5F-4802-A1D8-4ED624AA6953}">
   <ds:schemaRefs>
     <ds:schemaRef ds:uri="http://schemas.openxmlformats.org/officeDocument/2006/bibliography"/>
   </ds:schemaRefs>

</xml_diff>

<commit_message>
Fix inconsistency with ChannelDescription optionality
</commit_message>
<xml_diff>
--- a/0-Doc/OpenO&M Information Service Bus Model Specification.docx
+++ b/0-Doc/OpenO&M Information Service Bus Model Specification.docx
@@ -11803,27 +11803,14 @@
       <w:r>
         <w:t xml:space="preserve">Figure </w:t>
       </w:r>
-      <w:r>
-        <w:fldChar w:fldCharType="begin"/>
-      </w:r>
-      <w:r>
-        <w:instrText xml:space="preserve"> SEQ Figure \* ARABIC </w:instrText>
-      </w:r>
-      <w:r>
-        <w:fldChar w:fldCharType="separate"/>
-      </w:r>
-      <w:r>
-        <w:rPr>
-          <w:noProof/>
-        </w:rPr>
-        <w:t>10</w:t>
-      </w:r>
-      <w:r>
-        <w:rPr>
-          <w:noProof/>
-        </w:rPr>
-        <w:fldChar w:fldCharType="end"/>
-      </w:r>
+      <w:fldSimple w:instr=" SEQ Figure \* ARABIC ">
+        <w:r>
+          <w:rPr>
+            <w:noProof/>
+          </w:rPr>
+          <w:t>10</w:t>
+        </w:r>
+      </w:fldSimple>
       <w:bookmarkEnd w:id="23"/>
       <w:r>
         <w:t xml:space="preserve"> – Publish-subscribe scenario with expiry</w:t>
@@ -14019,27 +14006,14 @@
       <w:r>
         <w:t xml:space="preserve">Figure </w:t>
       </w:r>
-      <w:r>
-        <w:fldChar w:fldCharType="begin"/>
-      </w:r>
-      <w:r>
-        <w:instrText xml:space="preserve"> SEQ Figure \* ARABIC </w:instrText>
-      </w:r>
-      <w:r>
-        <w:fldChar w:fldCharType="separate"/>
-      </w:r>
-      <w:r>
-        <w:rPr>
-          <w:noProof/>
-        </w:rPr>
-        <w:t>15</w:t>
-      </w:r>
-      <w:r>
-        <w:rPr>
-          <w:noProof/>
-        </w:rPr>
-        <w:fldChar w:fldCharType="end"/>
-      </w:r>
+      <w:fldSimple w:instr=" SEQ Figure \* ARABIC ">
+        <w:r>
+          <w:rPr>
+            <w:noProof/>
+          </w:rPr>
+          <w:t>15</w:t>
+        </w:r>
+      </w:fldSimple>
       <w:r>
         <w:t xml:space="preserve"> – Security of Channels</w:t>
       </w:r>
@@ -15593,8 +15567,6 @@
             <w:r>
               <w:t>, reachable by the ISBM Service Provider,</w:t>
             </w:r>
-            <w:bookmarkStart w:id="70" w:name="_GoBack"/>
-            <w:bookmarkEnd w:id="70"/>
             <w:r>
               <w:t xml:space="preserve"> that hosts an ISBM Notification Service. Used to indicate when a new message has arrived. See Section </w:t>
             </w:r>
@@ -15690,24 +15662,24 @@
       <w:pPr>
         <w:pStyle w:val="Heading2"/>
       </w:pPr>
-      <w:bookmarkStart w:id="71" w:name="_Toc331013123"/>
+      <w:bookmarkStart w:id="70" w:name="_Toc331013123"/>
       <w:r>
         <w:t>ISBM</w:t>
       </w:r>
       <w:r>
         <w:t xml:space="preserve"> Channel Management Services</w:t>
       </w:r>
+      <w:bookmarkEnd w:id="70"/>
+    </w:p>
+    <w:p>
+      <w:pPr>
+        <w:pStyle w:val="Heading3"/>
+      </w:pPr>
+      <w:bookmarkStart w:id="71" w:name="_Toc331013124"/>
+      <w:r>
+        <w:t>Create Channel</w:t>
+      </w:r>
       <w:bookmarkEnd w:id="71"/>
-    </w:p>
-    <w:p>
-      <w:pPr>
-        <w:pStyle w:val="Heading3"/>
-      </w:pPr>
-      <w:bookmarkStart w:id="72" w:name="_Toc331013124"/>
-      <w:r>
-        <w:t>Create Channel</w:t>
-      </w:r>
-      <w:bookmarkEnd w:id="72"/>
     </w:p>
     <w:tbl>
       <w:tblPr>
@@ -15895,7 +15867,13 @@
               <w:t>xs:string</w:t>
             </w:r>
             <w:r>
-              <w:t>) [1]</w:t>
+              <w:t>) [</w:t>
+            </w:r>
+            <w:r>
+              <w:t>0..</w:t>
+            </w:r>
+            <w:r>
+              <w:t>1]</w:t>
             </w:r>
           </w:p>
           <w:p>
@@ -16137,14 +16115,14 @@
       <w:pPr>
         <w:pStyle w:val="Heading3"/>
       </w:pPr>
-      <w:bookmarkStart w:id="73" w:name="_Toc331013125"/>
+      <w:bookmarkStart w:id="72" w:name="_Toc331013125"/>
       <w:r>
         <w:t>Add Security Token</w:t>
       </w:r>
       <w:r>
         <w:t>s</w:t>
       </w:r>
-      <w:bookmarkEnd w:id="73"/>
+      <w:bookmarkEnd w:id="72"/>
     </w:p>
     <w:tbl>
       <w:tblPr>
@@ -16457,14 +16435,14 @@
       <w:pPr>
         <w:pStyle w:val="Heading3"/>
       </w:pPr>
-      <w:bookmarkStart w:id="74" w:name="_Toc331013126"/>
+      <w:bookmarkStart w:id="73" w:name="_Toc331013126"/>
       <w:r>
         <w:t>Remove Security Token</w:t>
       </w:r>
       <w:r>
         <w:t>s</w:t>
       </w:r>
-      <w:bookmarkEnd w:id="74"/>
+      <w:bookmarkEnd w:id="73"/>
     </w:p>
     <w:tbl>
       <w:tblPr>
@@ -16802,12 +16780,12 @@
       <w:pPr>
         <w:pStyle w:val="Heading3"/>
       </w:pPr>
-      <w:bookmarkStart w:id="75" w:name="_Toc331013127"/>
+      <w:bookmarkStart w:id="74" w:name="_Toc331013127"/>
       <w:r>
         <w:lastRenderedPageBreak/>
         <w:t>Delete Channel</w:t>
       </w:r>
-      <w:bookmarkEnd w:id="75"/>
+      <w:bookmarkEnd w:id="74"/>
     </w:p>
     <w:tbl>
       <w:tblPr>
@@ -17102,11 +17080,11 @@
       <w:pPr>
         <w:pStyle w:val="Heading3"/>
       </w:pPr>
-      <w:bookmarkStart w:id="76" w:name="_Toc331013128"/>
+      <w:bookmarkStart w:id="75" w:name="_Toc331013128"/>
       <w:r>
         <w:t>Get Channel</w:t>
       </w:r>
-      <w:bookmarkEnd w:id="76"/>
+      <w:bookmarkEnd w:id="75"/>
     </w:p>
     <w:tbl>
       <w:tblPr>
@@ -17393,7 +17371,13 @@
               <w:t>xs:string</w:t>
             </w:r>
             <w:r>
-              <w:t>) [1]</w:t>
+              <w:t>) [</w:t>
+            </w:r>
+            <w:r>
+              <w:t>0..</w:t>
+            </w:r>
+            <w:r>
+              <w:t>1]</w:t>
             </w:r>
           </w:p>
         </w:tc>
@@ -17434,11 +17418,11 @@
       <w:pPr>
         <w:pStyle w:val="Heading3"/>
       </w:pPr>
-      <w:bookmarkStart w:id="77" w:name="_Toc331013129"/>
+      <w:bookmarkStart w:id="76" w:name="_Toc331013129"/>
       <w:r>
         <w:t>Get Channels</w:t>
       </w:r>
-      <w:bookmarkEnd w:id="77"/>
+      <w:bookmarkEnd w:id="76"/>
     </w:p>
     <w:tbl>
       <w:tblPr>
@@ -17742,7 +17726,15 @@
               <w:t>xs:string</w:t>
             </w:r>
             <w:r>
-              <w:t>) [1]</w:t>
+              <w:t>) [</w:t>
+            </w:r>
+            <w:r>
+              <w:t>0..</w:t>
+            </w:r>
+            <w:bookmarkStart w:id="77" w:name="_GoBack"/>
+            <w:bookmarkEnd w:id="77"/>
+            <w:r>
+              <w:t>1]</w:t>
             </w:r>
           </w:p>
         </w:tc>
@@ -27975,7 +27967,7 @@
         <w:rStyle w:val="PageNumber"/>
         <w:noProof/>
       </w:rPr>
-      <w:t>30</w:t>
+      <w:t>33</w:t>
     </w:r>
     <w:r>
       <w:rPr>
@@ -33336,7 +33328,7 @@
 </file>
 
 <file path=customXml/itemProps1.xml><?xml version="1.0" encoding="utf-8"?>
-<ds:datastoreItem xmlns:ds="http://schemas.openxmlformats.org/officeDocument/2006/customXml" ds:itemID="{902104C8-E16C-4163-8EDD-8F0300B560CB}">
+<ds:datastoreItem xmlns:ds="http://schemas.openxmlformats.org/officeDocument/2006/customXml" ds:itemID="{6E55C435-4F19-4F74-914C-B0A4B509409C}">
   <ds:schemaRefs>
     <ds:schemaRef ds:uri="http://schemas.openxmlformats.org/officeDocument/2006/bibliography"/>
   </ds:schemaRefs>
@@ -33344,7 +33336,7 @@
 </file>
 
 <file path=customXml/itemProps2.xml><?xml version="1.0" encoding="utf-8"?>
-<ds:datastoreItem xmlns:ds="http://schemas.openxmlformats.org/officeDocument/2006/customXml" ds:itemID="{E30183DB-1659-4892-A66D-1EAFF7C315DF}">
+<ds:datastoreItem xmlns:ds="http://schemas.openxmlformats.org/officeDocument/2006/customXml" ds:itemID="{4C55BA2B-CEF8-41C1-8BA2-3ECE9734A099}">
   <ds:schemaRefs>
     <ds:schemaRef ds:uri="http://schemas.openxmlformats.org/officeDocument/2006/bibliography"/>
   </ds:schemaRefs>

</xml_diff>